<commit_message>
first draft test criteria document for the customer. Missing: please add percentage of backend code coverage! (NFR10)
</commit_message>
<xml_diff>
--- a/docs/documentation/REQ/FitKriterien.docx
+++ b/docs/documentation/REQ/FitKriterien.docx
@@ -9,13 +9,14 @@
         <w:tblLook w:val="04A0"/>
       </w:tblPr>
       <w:tblGrid>
-        <w:gridCol w:w="4606"/>
-        <w:gridCol w:w="4606"/>
+        <w:gridCol w:w="2905"/>
+        <w:gridCol w:w="3419"/>
+        <w:gridCol w:w="1482"/>
       </w:tblGrid>
       <w:tr>
         <w:tc>
           <w:tcPr>
-            <w:tcW w:w="4606" w:type="dxa"/>
+            <w:tcW w:w="2905" w:type="dxa"/>
           </w:tcPr>
           <w:p>
             <w:r>
@@ -25,7 +26,7 @@
         </w:tc>
         <w:tc>
           <w:tcPr>
-            <w:tcW w:w="4606" w:type="dxa"/>
+            <w:tcW w:w="3419" w:type="dxa"/>
           </w:tcPr>
           <w:p>
             <w:r>
@@ -33,11 +34,21 @@
             </w:r>
           </w:p>
         </w:tc>
-      </w:tr>
-      <w:tr>
-        <w:tc>
-          <w:tcPr>
-            <w:tcW w:w="4606" w:type="dxa"/>
+        <w:tc>
+          <w:tcPr>
+            <w:tcW w:w="1482" w:type="dxa"/>
+          </w:tcPr>
+          <w:p>
+            <w:r>
+              <w:t>Umgesetzt?</w:t>
+            </w:r>
+          </w:p>
+        </w:tc>
+      </w:tr>
+      <w:tr>
+        <w:tc>
+          <w:tcPr>
+            <w:tcW w:w="2905" w:type="dxa"/>
           </w:tcPr>
           <w:p>
             <w:r>
@@ -47,19 +58,29 @@
         </w:tc>
         <w:tc>
           <w:tcPr>
-            <w:tcW w:w="4606" w:type="dxa"/>
-          </w:tcPr>
-          <w:p>
-            <w:r>
-              <w:t>Webseite zeigt Success-Meldung und das Backend legt einen neuen Artikel im Filesystem an</w:t>
-            </w:r>
-          </w:p>
-        </w:tc>
-      </w:tr>
-      <w:tr>
-        <w:tc>
-          <w:tcPr>
-            <w:tcW w:w="4606" w:type="dxa"/>
+            <w:tcW w:w="3419" w:type="dxa"/>
+          </w:tcPr>
+          <w:p>
+            <w:r>
+              <w:t>Webseite zeigt Success-Meldung und das Backend legt einen neuen Artikel in der Datenbank und im Filesystem an.</w:t>
+            </w:r>
+          </w:p>
+        </w:tc>
+        <w:tc>
+          <w:tcPr>
+            <w:tcW w:w="1482" w:type="dxa"/>
+          </w:tcPr>
+          <w:p>
+            <w:r>
+              <w:t>JA</w:t>
+            </w:r>
+          </w:p>
+        </w:tc>
+      </w:tr>
+      <w:tr>
+        <w:tc>
+          <w:tcPr>
+            <w:tcW w:w="2905" w:type="dxa"/>
           </w:tcPr>
           <w:p>
             <w:r>
@@ -69,19 +90,35 @@
         </w:tc>
         <w:tc>
           <w:tcPr>
-            <w:tcW w:w="4606" w:type="dxa"/>
-          </w:tcPr>
-          <w:p>
-            <w:r>
-              <w:t>Webseite zeigt Success-Meldung und das Backend überschreibt die ursprüngliche Version mit der geänderten, neuen Version des Artikels</w:t>
-            </w:r>
-          </w:p>
-        </w:tc>
-      </w:tr>
-      <w:tr>
-        <w:tc>
-          <w:tcPr>
-            <w:tcW w:w="4606" w:type="dxa"/>
+            <w:tcW w:w="3419" w:type="dxa"/>
+          </w:tcPr>
+          <w:p>
+            <w:r>
+              <w:t xml:space="preserve">Webseite zeigt Success-Meldung und das Backend speichert </w:t>
+            </w:r>
+            <w:r>
+              <w:t>die geänderte, neue</w:t>
+            </w:r>
+            <w:r>
+              <w:t xml:space="preserve"> Version des Artikels.</w:t>
+            </w:r>
+          </w:p>
+        </w:tc>
+        <w:tc>
+          <w:tcPr>
+            <w:tcW w:w="1482" w:type="dxa"/>
+          </w:tcPr>
+          <w:p>
+            <w:r>
+              <w:t>JA</w:t>
+            </w:r>
+          </w:p>
+        </w:tc>
+      </w:tr>
+      <w:tr>
+        <w:tc>
+          <w:tcPr>
+            <w:tcW w:w="2905" w:type="dxa"/>
           </w:tcPr>
           <w:p>
             <w:r>
@@ -91,19 +128,35 @@
         </w:tc>
         <w:tc>
           <w:tcPr>
-            <w:tcW w:w="4606" w:type="dxa"/>
-          </w:tcPr>
-          <w:p>
-            <w:r>
-              <w:t>Die Webseite navigiert automatisch zum Startbildschirm des Systems und löscht den Artikel aus dem Filesystem und der Datenbank. Der Artikel kann über die Suchfunktion des Systems nicht mehr gefunden werden.</w:t>
-            </w:r>
-          </w:p>
-        </w:tc>
-      </w:tr>
-      <w:tr>
-        <w:tc>
-          <w:tcPr>
-            <w:tcW w:w="4606" w:type="dxa"/>
+            <w:tcW w:w="3419" w:type="dxa"/>
+          </w:tcPr>
+          <w:p>
+            <w:r>
+              <w:t>Die Webseite navigiert automatisch zum Startbildschirm des Systems und</w:t>
+            </w:r>
+            <w:r>
+              <w:t xml:space="preserve"> das Backend</w:t>
+            </w:r>
+            <w:r>
+              <w:t xml:space="preserve"> löscht den Artikel aus dem Filesystem und der Datenbank. Der Artikel kann über die Suchfunktion des Systems nicht mehr gefunden werden.</w:t>
+            </w:r>
+          </w:p>
+        </w:tc>
+        <w:tc>
+          <w:tcPr>
+            <w:tcW w:w="1482" w:type="dxa"/>
+          </w:tcPr>
+          <w:p>
+            <w:r>
+              <w:t>JA</w:t>
+            </w:r>
+          </w:p>
+        </w:tc>
+      </w:tr>
+      <w:tr>
+        <w:tc>
+          <w:tcPr>
+            <w:tcW w:w="2905" w:type="dxa"/>
           </w:tcPr>
           <w:p>
             <w:r>
@@ -113,7 +166,7 @@
         </w:tc>
         <w:tc>
           <w:tcPr>
-            <w:tcW w:w="4606" w:type="dxa"/>
+            <w:tcW w:w="3419" w:type="dxa"/>
           </w:tcPr>
           <w:p>
             <w:r>
@@ -121,11 +174,21 @@
             </w:r>
           </w:p>
         </w:tc>
-      </w:tr>
-      <w:tr>
-        <w:tc>
-          <w:tcPr>
-            <w:tcW w:w="4606" w:type="dxa"/>
+        <w:tc>
+          <w:tcPr>
+            <w:tcW w:w="1482" w:type="dxa"/>
+          </w:tcPr>
+          <w:p>
+            <w:r>
+              <w:t>JA</w:t>
+            </w:r>
+          </w:p>
+        </w:tc>
+      </w:tr>
+      <w:tr>
+        <w:tc>
+          <w:tcPr>
+            <w:tcW w:w="2905" w:type="dxa"/>
           </w:tcPr>
           <w:p>
             <w:r>
@@ -135,29 +198,51 @@
         </w:tc>
         <w:tc>
           <w:tcPr>
-            <w:tcW w:w="4606" w:type="dxa"/>
-          </w:tcPr>
-          <w:p>
-            <w:r>
-              <w:t>Das System öffnet das Standard Emailsystem des BenutzerPC’s und fügt die angegebene Email in die Addressatenzeile ein.</w:t>
-            </w:r>
-          </w:p>
-        </w:tc>
-      </w:tr>
-      <w:tr>
-        <w:tc>
-          <w:tcPr>
-            <w:tcW w:w="4606" w:type="dxa"/>
-          </w:tcPr>
-          <w:p>
-            <w:r>
-              <w:t>FA06 Artikel/Dokument durchsuchen</w:t>
-            </w:r>
-          </w:p>
-        </w:tc>
-        <w:tc>
-          <w:tcPr>
-            <w:tcW w:w="4606" w:type="dxa"/>
+            <w:tcW w:w="3419" w:type="dxa"/>
+          </w:tcPr>
+          <w:p>
+            <w:r>
+              <w:t>Das System öffnet das Standard Emailsystem des BenutzerPC’s und füg</w:t>
+            </w:r>
+            <w:r>
+              <w:t>t die angegebene Emailadresse in die A</w:t>
+            </w:r>
+            <w:r>
+              <w:t>dressatenzeile ein.</w:t>
+            </w:r>
+          </w:p>
+        </w:tc>
+        <w:tc>
+          <w:tcPr>
+            <w:tcW w:w="1482" w:type="dxa"/>
+          </w:tcPr>
+          <w:p>
+            <w:r>
+              <w:t>JA</w:t>
+            </w:r>
+          </w:p>
+        </w:tc>
+      </w:tr>
+      <w:tr>
+        <w:tc>
+          <w:tcPr>
+            <w:tcW w:w="2905" w:type="dxa"/>
+          </w:tcPr>
+          <w:p>
+            <w:r>
+              <w:t>FA06 A</w:t>
+            </w:r>
+            <w:r>
+              <w:t xml:space="preserve">rtikel/Dokumente </w:t>
+            </w:r>
+            <w:r>
+              <w:t>suchen</w:t>
+            </w:r>
+          </w:p>
+        </w:tc>
+        <w:tc>
+          <w:tcPr>
+            <w:tcW w:w="3419" w:type="dxa"/>
           </w:tcPr>
           <w:p>
             <w:r>
@@ -165,11 +250,21 @@
             </w:r>
           </w:p>
         </w:tc>
-      </w:tr>
-      <w:tr>
-        <w:tc>
-          <w:tcPr>
-            <w:tcW w:w="4606" w:type="dxa"/>
+        <w:tc>
+          <w:tcPr>
+            <w:tcW w:w="1482" w:type="dxa"/>
+          </w:tcPr>
+          <w:p>
+            <w:r>
+              <w:t>JA</w:t>
+            </w:r>
+          </w:p>
+        </w:tc>
+      </w:tr>
+      <w:tr>
+        <w:tc>
+          <w:tcPr>
+            <w:tcW w:w="2905" w:type="dxa"/>
           </w:tcPr>
           <w:p>
             <w:r>
@@ -179,19 +274,29 @@
         </w:tc>
         <w:tc>
           <w:tcPr>
-            <w:tcW w:w="4606" w:type="dxa"/>
-          </w:tcPr>
-          <w:p>
-            <w:r>
-              <w:t>?</w:t>
-            </w:r>
-          </w:p>
-        </w:tc>
-      </w:tr>
-      <w:tr>
-        <w:tc>
-          <w:tcPr>
-            <w:tcW w:w="4606" w:type="dxa"/>
+            <w:tcW w:w="3419" w:type="dxa"/>
+          </w:tcPr>
+          <w:p>
+            <w:r>
+              <w:t>Es kann nach Autorennamen gesucht werden. Dabei werden alle Artikel gefunden wo der eingegebene Name als Autor oder als letzter Bearbeiter hinterlegt wurde.</w:t>
+            </w:r>
+          </w:p>
+        </w:tc>
+        <w:tc>
+          <w:tcPr>
+            <w:tcW w:w="1482" w:type="dxa"/>
+          </w:tcPr>
+          <w:p>
+            <w:r>
+              <w:t>JA</w:t>
+            </w:r>
+          </w:p>
+        </w:tc>
+      </w:tr>
+      <w:tr>
+        <w:tc>
+          <w:tcPr>
+            <w:tcW w:w="2905" w:type="dxa"/>
           </w:tcPr>
           <w:p>
             <w:r>
@@ -201,19 +306,38 @@
         </w:tc>
         <w:tc>
           <w:tcPr>
-            <w:tcW w:w="4606" w:type="dxa"/>
-          </w:tcPr>
-          <w:p>
-            <w:r>
-              <w:t>Das System blendet eine Succesmeldung ein. Außerdem wird die hochgeladene Datei als Anhang zum Artikel angezeigt.</w:t>
-            </w:r>
-          </w:p>
-        </w:tc>
-      </w:tr>
-      <w:tr>
-        <w:tc>
-          <w:tcPr>
-            <w:tcW w:w="4606" w:type="dxa"/>
+            <w:tcW w:w="3419" w:type="dxa"/>
+          </w:tcPr>
+          <w:p>
+            <w:r>
+              <w:t>Das System blendet eine Succes</w:t>
+            </w:r>
+            <w:r>
+              <w:t>s</w:t>
+            </w:r>
+            <w:r>
+              <w:t>meldung ein. Außerdem wird die hochgeladene Datei als Anhang zum Artikel angezeigt.</w:t>
+            </w:r>
+            <w:r>
+              <w:t xml:space="preserve"> Außerdem wird die Datei im Filesystem gespeichert.</w:t>
+            </w:r>
+          </w:p>
+        </w:tc>
+        <w:tc>
+          <w:tcPr>
+            <w:tcW w:w="1482" w:type="dxa"/>
+          </w:tcPr>
+          <w:p>
+            <w:r>
+              <w:t>JA</w:t>
+            </w:r>
+          </w:p>
+        </w:tc>
+      </w:tr>
+      <w:tr>
+        <w:tc>
+          <w:tcPr>
+            <w:tcW w:w="2905" w:type="dxa"/>
           </w:tcPr>
           <w:p>
             <w:r>
@@ -223,37 +347,96 @@
         </w:tc>
         <w:tc>
           <w:tcPr>
-            <w:tcW w:w="4606" w:type="dxa"/>
-          </w:tcPr>
-          <w:p>
-            <w:r>
-              <w:t>Der Text wurde im Bearbeitungsfenster formatiert.</w:t>
-            </w:r>
-          </w:p>
-        </w:tc>
-      </w:tr>
-      <w:tr>
-        <w:tc>
-          <w:tcPr>
-            <w:tcW w:w="4606" w:type="dxa"/>
-          </w:tcPr>
-          <w:p>
-            <w:r>
-              <w:t>FA10 Artikel speichern</w:t>
-            </w:r>
-          </w:p>
-        </w:tc>
-        <w:tc>
-          <w:tcPr>
-            <w:tcW w:w="4606" w:type="dxa"/>
-          </w:tcPr>
-          <w:p/>
-        </w:tc>
-      </w:tr>
-      <w:tr>
-        <w:tc>
-          <w:tcPr>
-            <w:tcW w:w="4606" w:type="dxa"/>
+            <w:tcW w:w="3419" w:type="dxa"/>
+          </w:tcPr>
+          <w:p>
+            <w:commentRangeStart w:id="0"/>
+            <w:r>
+              <w:t>Siehe Qualitätsszenarien im Architekturdokument.</w:t>
+            </w:r>
+            <w:commentRangeEnd w:id="0"/>
+            <w:r>
+              <w:rPr>
+                <w:rStyle w:val="Kommentarzeichen"/>
+              </w:rPr>
+              <w:commentReference w:id="0"/>
+            </w:r>
+          </w:p>
+        </w:tc>
+        <w:tc>
+          <w:tcPr>
+            <w:tcW w:w="1482" w:type="dxa"/>
+          </w:tcPr>
+          <w:p>
+            <w:r>
+              <w:t>JA</w:t>
+            </w:r>
+          </w:p>
+        </w:tc>
+      </w:tr>
+      <w:tr>
+        <w:tc>
+          <w:tcPr>
+            <w:tcW w:w="2905" w:type="dxa"/>
+          </w:tcPr>
+          <w:p>
+            <w:r>
+              <w:t xml:space="preserve">FA10 Artikel </w:t>
+            </w:r>
+            <w:r>
+              <w:t xml:space="preserve">erstmalig </w:t>
+            </w:r>
+            <w:r>
+              <w:t>speichern</w:t>
+            </w:r>
+          </w:p>
+        </w:tc>
+        <w:tc>
+          <w:tcPr>
+            <w:tcW w:w="3419" w:type="dxa"/>
+          </w:tcPr>
+          <w:p>
+            <w:r>
+              <w:t>Nach dem Klick auf den „S</w:t>
+            </w:r>
+            <w:r>
+              <w:t>ave</w:t>
+            </w:r>
+            <w:r>
+              <w:t>“ Button in der create View, wird eine Meldung „S</w:t>
+            </w:r>
+            <w:r>
+              <w:t>uccess</w:t>
+            </w:r>
+            <w:r>
+              <w:t>“ angezeigt, der Artikelinhalt</w:t>
+            </w:r>
+            <w:r>
+              <w:t xml:space="preserve"> im Filesystem hinterlegt und </w:t>
+            </w:r>
+            <w:r>
+              <w:t xml:space="preserve">dessen Metadaten werden in die Datenbank geschrieben. Danach ist der Artikel </w:t>
+            </w:r>
+            <w:r>
+              <w:t>in der Suche auffindbar.</w:t>
+            </w:r>
+          </w:p>
+        </w:tc>
+        <w:tc>
+          <w:tcPr>
+            <w:tcW w:w="1482" w:type="dxa"/>
+          </w:tcPr>
+          <w:p>
+            <w:r>
+              <w:t>JA</w:t>
+            </w:r>
+          </w:p>
+        </w:tc>
+      </w:tr>
+      <w:tr>
+        <w:tc>
+          <w:tcPr>
+            <w:tcW w:w="2905" w:type="dxa"/>
           </w:tcPr>
           <w:p>
             <w:r>
@@ -263,41 +446,69 @@
         </w:tc>
         <w:tc>
           <w:tcPr>
-            <w:tcW w:w="4606" w:type="dxa"/>
-          </w:tcPr>
-          <w:p>
-            <w:r>
-              <w:t>Das System zeigt eine Bestätigungs-Meldung an. Bestätigt man diese wird man zur eigenen Startseite weitergeleitet.</w:t>
-            </w:r>
-          </w:p>
-        </w:tc>
-      </w:tr>
-      <w:tr>
-        <w:tc>
-          <w:tcPr>
-            <w:tcW w:w="4606" w:type="dxa"/>
-          </w:tcPr>
-          <w:p>
-            <w:r>
+            <w:tcW w:w="3419" w:type="dxa"/>
+          </w:tcPr>
+          <w:p>
+            <w:r>
+              <w:t>Beim Klick auf den Abbrechen-Button in der Edit-View wird man zur Leseansicht des Artikels geleitet.</w:t>
+            </w:r>
+          </w:p>
+          <w:p>
+            <w:r>
+              <w:lastRenderedPageBreak/>
+              <w:t>Beim Abbrechen der Bearbeitung eines neuen Artikels, gelangt man zur Startseite zurück.</w:t>
+            </w:r>
+          </w:p>
+        </w:tc>
+        <w:tc>
+          <w:tcPr>
+            <w:tcW w:w="1482" w:type="dxa"/>
+          </w:tcPr>
+          <w:p>
+            <w:r>
+              <w:lastRenderedPageBreak/>
+              <w:t>JA</w:t>
+            </w:r>
+          </w:p>
+        </w:tc>
+      </w:tr>
+      <w:tr>
+        <w:tc>
+          <w:tcPr>
+            <w:tcW w:w="2905" w:type="dxa"/>
+          </w:tcPr>
+          <w:p>
+            <w:r>
+              <w:lastRenderedPageBreak/>
               <w:t>FA12 Zuletzt gesehene Artikel anzeigen</w:t>
             </w:r>
           </w:p>
         </w:tc>
         <w:tc>
           <w:tcPr>
-            <w:tcW w:w="4606" w:type="dxa"/>
-          </w:tcPr>
-          <w:p>
-            <w:r>
-              <w:t>?</w:t>
-            </w:r>
-          </w:p>
-        </w:tc>
-      </w:tr>
-      <w:tr>
-        <w:tc>
-          <w:tcPr>
-            <w:tcW w:w="4606" w:type="dxa"/>
+            <w:tcW w:w="3419" w:type="dxa"/>
+          </w:tcPr>
+          <w:p>
+            <w:r>
+              <w:t>Auf der Startseite des Produktes werden die 5 zuletzt gesehenen Artikel aufgelistet.</w:t>
+            </w:r>
+          </w:p>
+        </w:tc>
+        <w:tc>
+          <w:tcPr>
+            <w:tcW w:w="1482" w:type="dxa"/>
+          </w:tcPr>
+          <w:p>
+            <w:r>
+              <w:t>JA</w:t>
+            </w:r>
+          </w:p>
+        </w:tc>
+      </w:tr>
+      <w:tr>
+        <w:tc>
+          <w:tcPr>
+            <w:tcW w:w="2905" w:type="dxa"/>
           </w:tcPr>
           <w:p>
             <w:r>
@@ -307,7 +518,7 @@
         </w:tc>
         <w:tc>
           <w:tcPr>
-            <w:tcW w:w="4606" w:type="dxa"/>
+            <w:tcW w:w="3419" w:type="dxa"/>
           </w:tcPr>
           <w:p>
             <w:r>
@@ -315,11 +526,21 @@
             </w:r>
           </w:p>
         </w:tc>
-      </w:tr>
-      <w:tr>
-        <w:tc>
-          <w:tcPr>
-            <w:tcW w:w="4606" w:type="dxa"/>
+        <w:tc>
+          <w:tcPr>
+            <w:tcW w:w="1482" w:type="dxa"/>
+          </w:tcPr>
+          <w:p>
+            <w:r>
+              <w:t>NEIN</w:t>
+            </w:r>
+          </w:p>
+        </w:tc>
+      </w:tr>
+      <w:tr>
+        <w:tc>
+          <w:tcPr>
+            <w:tcW w:w="2905" w:type="dxa"/>
           </w:tcPr>
           <w:p>
             <w:r>
@@ -329,19 +550,32 @@
         </w:tc>
         <w:tc>
           <w:tcPr>
-            <w:tcW w:w="4606" w:type="dxa"/>
+            <w:tcW w:w="3419" w:type="dxa"/>
           </w:tcPr>
           <w:p>
             <w:r>
               <w:t>Die Views Searchresults und Detail enthalten die Metadaten zu den angezeigten Artikeln.</w:t>
             </w:r>
-          </w:p>
-        </w:tc>
-      </w:tr>
-      <w:tr>
-        <w:tc>
-          <w:tcPr>
-            <w:tcW w:w="4606" w:type="dxa"/>
+            <w:r>
+              <w:t xml:space="preserve"> (Autor, letzter Änderer, Datum + Uhrzeit)</w:t>
+            </w:r>
+          </w:p>
+        </w:tc>
+        <w:tc>
+          <w:tcPr>
+            <w:tcW w:w="1482" w:type="dxa"/>
+          </w:tcPr>
+          <w:p>
+            <w:r>
+              <w:t>JA</w:t>
+            </w:r>
+          </w:p>
+        </w:tc>
+      </w:tr>
+      <w:tr>
+        <w:tc>
+          <w:tcPr>
+            <w:tcW w:w="2905" w:type="dxa"/>
           </w:tcPr>
           <w:p>
             <w:r>
@@ -351,19 +585,29 @@
         </w:tc>
         <w:tc>
           <w:tcPr>
-            <w:tcW w:w="4606" w:type="dxa"/>
-          </w:tcPr>
-          <w:p>
-            <w:r>
-              <w:t>?</w:t>
-            </w:r>
-          </w:p>
-        </w:tc>
-      </w:tr>
-      <w:tr>
-        <w:tc>
-          <w:tcPr>
-            <w:tcW w:w="4606" w:type="dxa"/>
+            <w:tcW w:w="3419" w:type="dxa"/>
+          </w:tcPr>
+          <w:p>
+            <w:r>
+              <w:t>Man kann Dateien per Hyperlink im Text referenzieren.</w:t>
+            </w:r>
+          </w:p>
+        </w:tc>
+        <w:tc>
+          <w:tcPr>
+            <w:tcW w:w="1482" w:type="dxa"/>
+          </w:tcPr>
+          <w:p>
+            <w:r>
+              <w:t>JA</w:t>
+            </w:r>
+          </w:p>
+        </w:tc>
+      </w:tr>
+      <w:tr>
+        <w:tc>
+          <w:tcPr>
+            <w:tcW w:w="2905" w:type="dxa"/>
           </w:tcPr>
           <w:p>
             <w:r>
@@ -373,19 +617,29 @@
         </w:tc>
         <w:tc>
           <w:tcPr>
-            <w:tcW w:w="4606" w:type="dxa"/>
-          </w:tcPr>
-          <w:p>
-            <w:r>
-              <w:t>?</w:t>
-            </w:r>
-          </w:p>
-        </w:tc>
-      </w:tr>
-      <w:tr>
-        <w:tc>
-          <w:tcPr>
-            <w:tcW w:w="4606" w:type="dxa"/>
+            <w:tcW w:w="3419" w:type="dxa"/>
+          </w:tcPr>
+          <w:p>
+            <w:r>
+              <w:t>Die vorherige Version kann per Klick auf den Button „previous version“ per Pop-up-Fenster angezeigt werden.</w:t>
+            </w:r>
+          </w:p>
+        </w:tc>
+        <w:tc>
+          <w:tcPr>
+            <w:tcW w:w="1482" w:type="dxa"/>
+          </w:tcPr>
+          <w:p>
+            <w:r>
+              <w:t>JA</w:t>
+            </w:r>
+          </w:p>
+        </w:tc>
+      </w:tr>
+      <w:tr>
+        <w:tc>
+          <w:tcPr>
+            <w:tcW w:w="2905" w:type="dxa"/>
           </w:tcPr>
           <w:p>
             <w:r>
@@ -395,19 +649,29 @@
         </w:tc>
         <w:tc>
           <w:tcPr>
-            <w:tcW w:w="4606" w:type="dxa"/>
-          </w:tcPr>
-          <w:p>
-            <w:r>
-              <w:t>?</w:t>
-            </w:r>
-          </w:p>
-        </w:tc>
-      </w:tr>
-      <w:tr>
-        <w:tc>
-          <w:tcPr>
-            <w:tcW w:w="4606" w:type="dxa"/>
+            <w:tcW w:w="3419" w:type="dxa"/>
+          </w:tcPr>
+          <w:p>
+            <w:r>
+              <w:t>Man kann per copy und paste im Pop-up-Fenster die alte Version des Dokumentes einfügen und direkt speichern.</w:t>
+            </w:r>
+          </w:p>
+        </w:tc>
+        <w:tc>
+          <w:tcPr>
+            <w:tcW w:w="1482" w:type="dxa"/>
+          </w:tcPr>
+          <w:p>
+            <w:r>
+              <w:t>JA</w:t>
+            </w:r>
+          </w:p>
+        </w:tc>
+      </w:tr>
+      <w:tr>
+        <w:tc>
+          <w:tcPr>
+            <w:tcW w:w="2905" w:type="dxa"/>
           </w:tcPr>
           <w:p>
             <w:r>
@@ -417,7 +681,7 @@
         </w:tc>
         <w:tc>
           <w:tcPr>
-            <w:tcW w:w="4606" w:type="dxa"/>
+            <w:tcW w:w="3419" w:type="dxa"/>
           </w:tcPr>
           <w:p>
             <w:r>
@@ -425,11 +689,21 @@
             </w:r>
           </w:p>
         </w:tc>
-      </w:tr>
-      <w:tr>
-        <w:tc>
-          <w:tcPr>
-            <w:tcW w:w="4606" w:type="dxa"/>
+        <w:tc>
+          <w:tcPr>
+            <w:tcW w:w="1482" w:type="dxa"/>
+          </w:tcPr>
+          <w:p>
+            <w:r>
+              <w:t>JA</w:t>
+            </w:r>
+          </w:p>
+        </w:tc>
+      </w:tr>
+      <w:tr>
+        <w:tc>
+          <w:tcPr>
+            <w:tcW w:w="2905" w:type="dxa"/>
           </w:tcPr>
           <w:p>
             <w:r>
@@ -439,19 +713,29 @@
         </w:tc>
         <w:tc>
           <w:tcPr>
-            <w:tcW w:w="4606" w:type="dxa"/>
-          </w:tcPr>
-          <w:p>
-            <w:r>
-              <w:t>?</w:t>
-            </w:r>
-          </w:p>
-        </w:tc>
-      </w:tr>
-      <w:tr>
-        <w:tc>
-          <w:tcPr>
-            <w:tcW w:w="4606" w:type="dxa"/>
+            <w:tcW w:w="3419" w:type="dxa"/>
+          </w:tcPr>
+          <w:p>
+            <w:r>
+              <w:t>Es existiert eine Liste mit Vorlagen im Edit-View.</w:t>
+            </w:r>
+          </w:p>
+        </w:tc>
+        <w:tc>
+          <w:tcPr>
+            <w:tcW w:w="1482" w:type="dxa"/>
+          </w:tcPr>
+          <w:p>
+            <w:r>
+              <w:t>NEIN</w:t>
+            </w:r>
+          </w:p>
+        </w:tc>
+      </w:tr>
+      <w:tr>
+        <w:tc>
+          <w:tcPr>
+            <w:tcW w:w="2905" w:type="dxa"/>
           </w:tcPr>
           <w:p>
             <w:r>
@@ -461,7 +745,7 @@
         </w:tc>
         <w:tc>
           <w:tcPr>
-            <w:tcW w:w="4606" w:type="dxa"/>
+            <w:tcW w:w="3419" w:type="dxa"/>
           </w:tcPr>
           <w:p>
             <w:r>
@@ -469,11 +753,21 @@
             </w:r>
           </w:p>
         </w:tc>
-      </w:tr>
-      <w:tr>
-        <w:tc>
-          <w:tcPr>
-            <w:tcW w:w="4606" w:type="dxa"/>
+        <w:tc>
+          <w:tcPr>
+            <w:tcW w:w="1482" w:type="dxa"/>
+          </w:tcPr>
+          <w:p>
+            <w:r>
+              <w:t>NEIN</w:t>
+            </w:r>
+          </w:p>
+        </w:tc>
+      </w:tr>
+      <w:tr>
+        <w:tc>
+          <w:tcPr>
+            <w:tcW w:w="2905" w:type="dxa"/>
           </w:tcPr>
           <w:p>
             <w:r>
@@ -483,7 +777,7 @@
         </w:tc>
         <w:tc>
           <w:tcPr>
-            <w:tcW w:w="4606" w:type="dxa"/>
+            <w:tcW w:w="3419" w:type="dxa"/>
           </w:tcPr>
           <w:p>
             <w:r>
@@ -491,11 +785,21 @@
             </w:r>
           </w:p>
         </w:tc>
-      </w:tr>
-      <w:tr>
-        <w:tc>
-          <w:tcPr>
-            <w:tcW w:w="4606" w:type="dxa"/>
+        <w:tc>
+          <w:tcPr>
+            <w:tcW w:w="1482" w:type="dxa"/>
+          </w:tcPr>
+          <w:p>
+            <w:r>
+              <w:t>NEIN</w:t>
+            </w:r>
+          </w:p>
+        </w:tc>
+      </w:tr>
+      <w:tr>
+        <w:tc>
+          <w:tcPr>
+            <w:tcW w:w="2905" w:type="dxa"/>
           </w:tcPr>
           <w:p>
             <w:r>
@@ -505,103 +809,155 @@
         </w:tc>
         <w:tc>
           <w:tcPr>
-            <w:tcW w:w="4606" w:type="dxa"/>
-          </w:tcPr>
-          <w:p>
-            <w:r>
-              <w:t xml:space="preserve">Das System stellt innerhalb von 2 Sekunden die </w:t>
+            <w:tcW w:w="3419" w:type="dxa"/>
+          </w:tcPr>
+          <w:p>
+            <w:r>
+              <w:t>Das System stellt innerhalb von 2 Sekunden</w:t>
+            </w:r>
+            <w:r>
+              <w:t xml:space="preserve"> (Serverseitige Suchzeit)</w:t>
+            </w:r>
+            <w:r>
+              <w:t xml:space="preserve"> die Suchergebnisse für eine Suchanfrage zur Verfügung.</w:t>
+            </w:r>
+            <w:r>
+              <w:t xml:space="preserve"> </w:t>
+            </w:r>
+          </w:p>
+        </w:tc>
+        <w:tc>
+          <w:tcPr>
+            <w:tcW w:w="1482" w:type="dxa"/>
+          </w:tcPr>
+          <w:p>
+            <w:r>
+              <w:t>JA</w:t>
+            </w:r>
+          </w:p>
+        </w:tc>
+      </w:tr>
+      <w:tr>
+        <w:tc>
+          <w:tcPr>
+            <w:tcW w:w="2905" w:type="dxa"/>
+          </w:tcPr>
+          <w:p>
+            <w:r>
+              <w:t>NFA02 Performanz Reindizieren</w:t>
+            </w:r>
+          </w:p>
+        </w:tc>
+        <w:tc>
+          <w:tcPr>
+            <w:tcW w:w="3419" w:type="dxa"/>
+          </w:tcPr>
+          <w:p>
+            <w:r>
+              <w:t>Siehe Benchmarks zur Suchengine aus dem Architekturdokument.</w:t>
+            </w:r>
+          </w:p>
+        </w:tc>
+        <w:tc>
+          <w:tcPr>
+            <w:tcW w:w="1482" w:type="dxa"/>
+          </w:tcPr>
+          <w:p>
+            <w:r>
+              <w:t>JA</w:t>
+            </w:r>
+          </w:p>
+        </w:tc>
+      </w:tr>
+      <w:tr>
+        <w:tc>
+          <w:tcPr>
+            <w:tcW w:w="2905" w:type="dxa"/>
+          </w:tcPr>
+          <w:p>
+            <w:r>
+              <w:t>NFA03 Zuverlässigkeit Suche</w:t>
+            </w:r>
+          </w:p>
+        </w:tc>
+        <w:tc>
+          <w:tcPr>
+            <w:tcW w:w="3419" w:type="dxa"/>
+          </w:tcPr>
+          <w:p>
+            <w:r>
+              <w:t>Die Liste der Suchergebnisse enthält nur Treffer, welche dem Suchbegriff, oder zumindest Teile diesem, matchen.</w:t>
+            </w:r>
+          </w:p>
+        </w:tc>
+        <w:tc>
+          <w:tcPr>
+            <w:tcW w:w="1482" w:type="dxa"/>
+          </w:tcPr>
+          <w:p>
+            <w:r>
+              <w:t>JA</w:t>
+            </w:r>
+          </w:p>
+        </w:tc>
+      </w:tr>
+      <w:tr>
+        <w:tc>
+          <w:tcPr>
+            <w:tcW w:w="2905" w:type="dxa"/>
+          </w:tcPr>
+          <w:p>
+            <w:r>
+              <w:t xml:space="preserve">NFA04 Bedienbarkeit </w:t>
             </w:r>
             <w:r>
               <w:lastRenderedPageBreak/>
-              <w:t>Suchergebnisse für eine Suchanfrage zur Verfügung.</w:t>
-            </w:r>
-          </w:p>
-        </w:tc>
-      </w:tr>
-      <w:tr>
-        <w:tc>
-          <w:tcPr>
-            <w:tcW w:w="4606" w:type="dxa"/>
+              <w:t>Einarbeitungszeit</w:t>
+            </w:r>
+          </w:p>
+        </w:tc>
+        <w:tc>
+          <w:tcPr>
+            <w:tcW w:w="3419" w:type="dxa"/>
           </w:tcPr>
           <w:p>
             <w:r>
               <w:lastRenderedPageBreak/>
-              <w:t>NFA02 Performanz Reindizieren</w:t>
-            </w:r>
-          </w:p>
-        </w:tc>
-        <w:tc>
-          <w:tcPr>
-            <w:tcW w:w="4606" w:type="dxa"/>
-          </w:tcPr>
-          <w:p>
-            <w:r>
-              <w:t>Die Reindizierung ist nach 3 Sekunden abgeschlossen.</w:t>
-            </w:r>
-          </w:p>
-        </w:tc>
-      </w:tr>
-      <w:tr>
-        <w:tc>
-          <w:tcPr>
-            <w:tcW w:w="4606" w:type="dxa"/>
-          </w:tcPr>
-          <w:p>
-            <w:r>
-              <w:t>NFA03 Zuverlässigkeit Suche</w:t>
-            </w:r>
-          </w:p>
-        </w:tc>
-        <w:tc>
-          <w:tcPr>
-            <w:tcW w:w="4606" w:type="dxa"/>
-          </w:tcPr>
-          <w:p>
-            <w:r>
-              <w:t xml:space="preserve">Die Liste der Suchergebnisse enthält nur </w:t>
-            </w:r>
-            <w:r>
-              <w:t>Treffer, welche dem Suchbegriff, oder zumindest Teile diesem, matchen.</w:t>
-            </w:r>
-          </w:p>
-        </w:tc>
-      </w:tr>
-      <w:tr>
-        <w:tc>
-          <w:tcPr>
-            <w:tcW w:w="4606" w:type="dxa"/>
-          </w:tcPr>
-          <w:p>
-            <w:r>
-              <w:t>NFA04 Bedienbarkeit Einarbeitungszeit</w:t>
-            </w:r>
-          </w:p>
-        </w:tc>
-        <w:tc>
-          <w:tcPr>
-            <w:tcW w:w="4606" w:type="dxa"/>
-          </w:tcPr>
-          <w:p>
-            <w:r>
-              <w:t>Das System muss nach einer Einarbeitungszeit von 15 Minuten bedienbar sein.</w:t>
-            </w:r>
-          </w:p>
-        </w:tc>
-      </w:tr>
-      <w:tr>
-        <w:tc>
-          <w:tcPr>
-            <w:tcW w:w="4606" w:type="dxa"/>
-          </w:tcPr>
-          <w:p>
-            <w:r>
+              <w:t xml:space="preserve">Das System muss nach einer </w:t>
+            </w:r>
+            <w:r>
+              <w:lastRenderedPageBreak/>
+              <w:t>Einarbeitungszeit von 15 Minuten bedienbar sein.</w:t>
+            </w:r>
+          </w:p>
+        </w:tc>
+        <w:tc>
+          <w:tcPr>
+            <w:tcW w:w="1482" w:type="dxa"/>
+          </w:tcPr>
+          <w:p>
+            <w:r>
+              <w:lastRenderedPageBreak/>
+              <w:t>JA</w:t>
+            </w:r>
+          </w:p>
+        </w:tc>
+      </w:tr>
+      <w:tr>
+        <w:tc>
+          <w:tcPr>
+            <w:tcW w:w="2905" w:type="dxa"/>
+          </w:tcPr>
+          <w:p>
+            <w:r>
+              <w:lastRenderedPageBreak/>
               <w:t>NFA05 Bedienbarkeit Schnelle Artikelverfassung</w:t>
             </w:r>
           </w:p>
         </w:tc>
         <w:tc>
           <w:tcPr>
-            <w:tcW w:w="4606" w:type="dxa"/>
+            <w:tcW w:w="3419" w:type="dxa"/>
           </w:tcPr>
           <w:p>
             <w:r>
@@ -609,11 +965,21 @@
             </w:r>
           </w:p>
         </w:tc>
-      </w:tr>
-      <w:tr>
-        <w:tc>
-          <w:tcPr>
-            <w:tcW w:w="4606" w:type="dxa"/>
+        <w:tc>
+          <w:tcPr>
+            <w:tcW w:w="1482" w:type="dxa"/>
+          </w:tcPr>
+          <w:p>
+            <w:r>
+              <w:t>JA</w:t>
+            </w:r>
+          </w:p>
+        </w:tc>
+      </w:tr>
+      <w:tr>
+        <w:tc>
+          <w:tcPr>
+            <w:tcW w:w="2905" w:type="dxa"/>
           </w:tcPr>
           <w:p>
             <w:r>
@@ -623,19 +989,35 @@
         </w:tc>
         <w:tc>
           <w:tcPr>
-            <w:tcW w:w="4606" w:type="dxa"/>
-          </w:tcPr>
-          <w:p>
-            <w:r>
-              <w:t>Das System kann auf der Version X von Google Chrome und der Version X von FireFox fehlerfrei angezeigt werden.</w:t>
-            </w:r>
-          </w:p>
-        </w:tc>
-      </w:tr>
-      <w:tr>
-        <w:tc>
-          <w:tcPr>
-            <w:tcW w:w="4606" w:type="dxa"/>
+            <w:tcW w:w="3419" w:type="dxa"/>
+          </w:tcPr>
+          <w:p>
+            <w:r>
+              <w:t>Das System kann auf der Version X von Google Chrome und d</w:t>
+            </w:r>
+            <w:r>
+              <w:t>er Version X von Firef</w:t>
+            </w:r>
+            <w:r>
+              <w:t>ox fehlerfrei angezeigt werden.</w:t>
+            </w:r>
+          </w:p>
+        </w:tc>
+        <w:tc>
+          <w:tcPr>
+            <w:tcW w:w="1482" w:type="dxa"/>
+          </w:tcPr>
+          <w:p>
+            <w:r>
+              <w:t>JA</w:t>
+            </w:r>
+          </w:p>
+        </w:tc>
+      </w:tr>
+      <w:tr>
+        <w:tc>
+          <w:tcPr>
+            <w:tcW w:w="2905" w:type="dxa"/>
           </w:tcPr>
           <w:p>
             <w:r>
@@ -645,11 +1027,17 @@
         </w:tc>
         <w:tc>
           <w:tcPr>
-            <w:tcW w:w="4606" w:type="dxa"/>
-          </w:tcPr>
-          <w:p>
-            <w:r>
-              <w:t xml:space="preserve">Das System ist auch auf einem Mobilen Endgerät (Iphone 5) zum </w:t>
+            <w:tcW w:w="3419" w:type="dxa"/>
+          </w:tcPr>
+          <w:p>
+            <w:r>
+              <w:t>Das System ist auch auf einem Mobilen Endgerät (Iphone 5</w:t>
+            </w:r>
+            <w:r>
+              <w:t xml:space="preserve"> und 6</w:t>
+            </w:r>
+            <w:r>
+              <w:t xml:space="preserve">) zum </w:t>
             </w:r>
             <w:r>
               <w:rPr>
@@ -662,11 +1050,21 @@
             </w:r>
           </w:p>
         </w:tc>
-      </w:tr>
-      <w:tr>
-        <w:tc>
-          <w:tcPr>
-            <w:tcW w:w="4606" w:type="dxa"/>
+        <w:tc>
+          <w:tcPr>
+            <w:tcW w:w="1482" w:type="dxa"/>
+          </w:tcPr>
+          <w:p>
+            <w:r>
+              <w:t>JA</w:t>
+            </w:r>
+          </w:p>
+        </w:tc>
+      </w:tr>
+      <w:tr>
+        <w:tc>
+          <w:tcPr>
+            <w:tcW w:w="2905" w:type="dxa"/>
           </w:tcPr>
           <w:p>
             <w:r>
@@ -676,7 +1074,7 @@
         </w:tc>
         <w:tc>
           <w:tcPr>
-            <w:tcW w:w="4606" w:type="dxa"/>
+            <w:tcW w:w="3419" w:type="dxa"/>
           </w:tcPr>
           <w:p>
             <w:r>
@@ -684,11 +1082,21 @@
             </w:r>
           </w:p>
         </w:tc>
-      </w:tr>
-      <w:tr>
-        <w:tc>
-          <w:tcPr>
-            <w:tcW w:w="4606" w:type="dxa"/>
+        <w:tc>
+          <w:tcPr>
+            <w:tcW w:w="1482" w:type="dxa"/>
+          </w:tcPr>
+          <w:p>
+            <w:r>
+              <w:t>JA</w:t>
+            </w:r>
+          </w:p>
+        </w:tc>
+      </w:tr>
+      <w:tr>
+        <w:tc>
+          <w:tcPr>
+            <w:tcW w:w="2905" w:type="dxa"/>
           </w:tcPr>
           <w:p>
             <w:r>
@@ -698,19 +1106,41 @@
         </w:tc>
         <w:tc>
           <w:tcPr>
-            <w:tcW w:w="4606" w:type="dxa"/>
-          </w:tcPr>
-          <w:p>
-            <w:r>
-              <w:t>Das System soll mit bis zu 1000 umgehen und speichern können.Dabei treten auch bei 1000 gespeicherten Dokumenten keine Performanzeinbrüche auf.</w:t>
-            </w:r>
-          </w:p>
-        </w:tc>
-      </w:tr>
-      <w:tr>
-        <w:tc>
-          <w:tcPr>
-            <w:tcW w:w="4606" w:type="dxa"/>
+            <w:tcW w:w="3419" w:type="dxa"/>
+          </w:tcPr>
+          <w:p>
+            <w:r>
+              <w:t xml:space="preserve">Das System soll mit bis zu 1000 </w:t>
+            </w:r>
+            <w:r>
+              <w:t xml:space="preserve">Dokumenten </w:t>
+            </w:r>
+            <w:r>
+              <w:t>umgehen und speichern können.</w:t>
+            </w:r>
+            <w:r>
+              <w:t xml:space="preserve"> </w:t>
+            </w:r>
+            <w:r>
+              <w:t>Dabei treten auch bei 1000 gespeicherten Dokumenten keine Performanzeinbrüche auf.</w:t>
+            </w:r>
+          </w:p>
+        </w:tc>
+        <w:tc>
+          <w:tcPr>
+            <w:tcW w:w="1482" w:type="dxa"/>
+          </w:tcPr>
+          <w:p>
+            <w:r>
+              <w:t>JA</w:t>
+            </w:r>
+          </w:p>
+        </w:tc>
+      </w:tr>
+      <w:tr>
+        <w:tc>
+          <w:tcPr>
+            <w:tcW w:w="2905" w:type="dxa"/>
           </w:tcPr>
           <w:p>
             <w:r>
@@ -720,19 +1150,49 @@
         </w:tc>
         <w:tc>
           <w:tcPr>
-            <w:tcW w:w="4606" w:type="dxa"/>
-          </w:tcPr>
-          <w:p>
-            <w:r>
-              <w:t>Der geschriebene Code des Systems selbst (keine bibliotheken oder generierter Code) muss eine Codeabdeckung von mindestens 85% haben.</w:t>
-            </w:r>
-          </w:p>
-        </w:tc>
-      </w:tr>
-      <w:tr>
-        <w:tc>
-          <w:tcPr>
-            <w:tcW w:w="4606" w:type="dxa"/>
+            <w:tcW w:w="3419" w:type="dxa"/>
+          </w:tcPr>
+          <w:p>
+            <w:r>
+              <w:t>Der geschriebene Code des Systems selbst (keine bibliotheken oder generierter Code) muss eine Codeabdeckung</w:t>
+            </w:r>
+            <w:r>
+              <w:t xml:space="preserve"> im Backend</w:t>
+            </w:r>
+            <w:r>
+              <w:t xml:space="preserve"> von mindestens </w:t>
+            </w:r>
+            <w:commentRangeStart w:id="1"/>
+            <w:r>
+              <w:t xml:space="preserve">X% </w:t>
+            </w:r>
+            <w:commentRangeEnd w:id="1"/>
+            <w:r>
+              <w:rPr>
+                <w:rStyle w:val="Kommentarzeichen"/>
+              </w:rPr>
+              <w:commentReference w:id="1"/>
+            </w:r>
+            <w:r>
+              <w:t>haben.</w:t>
+            </w:r>
+          </w:p>
+        </w:tc>
+        <w:tc>
+          <w:tcPr>
+            <w:tcW w:w="1482" w:type="dxa"/>
+          </w:tcPr>
+          <w:p>
+            <w:r>
+              <w:t>JA</w:t>
+            </w:r>
+          </w:p>
+        </w:tc>
+      </w:tr>
+      <w:tr>
+        <w:tc>
+          <w:tcPr>
+            <w:tcW w:w="2905" w:type="dxa"/>
           </w:tcPr>
           <w:p>
             <w:r>
@@ -742,11 +1202,14 @@
         </w:tc>
         <w:tc>
           <w:tcPr>
-            <w:tcW w:w="4606" w:type="dxa"/>
-          </w:tcPr>
-          <w:p>
-            <w:r>
-              <w:t>Die Suchengine des Produktes muss per Schnittstellen lose an das Gesamtsystem gekoppelt sein. Diese müssen sowohl im Architekturdokument, als auch im Code geprüft werden. (</w:t>
+            <w:tcW w:w="3419" w:type="dxa"/>
+          </w:tcPr>
+          <w:p>
+            <w:r>
+              <w:t>Das Ein Backend-Modul kapselt die Suchengine komplett vom restlichen System ab</w:t>
+            </w:r>
+            <w:r>
+              <w:t>. Diese müssen sowohl im Architekturdokument, als auch im Code geprüft werden. (</w:t>
             </w:r>
             <w:r>
               <w:sym w:font="Wingdings" w:char="F0E0"/>
@@ -756,11 +1219,21 @@
             </w:r>
           </w:p>
         </w:tc>
-      </w:tr>
-      <w:tr>
-        <w:tc>
-          <w:tcPr>
-            <w:tcW w:w="4606" w:type="dxa"/>
+        <w:tc>
+          <w:tcPr>
+            <w:tcW w:w="1482" w:type="dxa"/>
+          </w:tcPr>
+          <w:p>
+            <w:r>
+              <w:t>JA</w:t>
+            </w:r>
+          </w:p>
+        </w:tc>
+      </w:tr>
+      <w:tr>
+        <w:tc>
+          <w:tcPr>
+            <w:tcW w:w="2905" w:type="dxa"/>
           </w:tcPr>
           <w:p>
             <w:r>
@@ -770,60 +1243,27 @@
         </w:tc>
         <w:tc>
           <w:tcPr>
-            <w:tcW w:w="4606" w:type="dxa"/>
-          </w:tcPr>
-          <w:p>
-            <w:r>
-              <w:t>?</w:t>
+            <w:tcW w:w="3419" w:type="dxa"/>
+          </w:tcPr>
+          <w:p>
+            <w:r>
+              <w:t>Eine Beschreibung der Architektur in Form eines Dokumentes wird der Firma ausgehändigt. Dieses kommuniziert alle Entscheidungen und Schnittstellenbeschreibungen, um eine einfache Erweiterbarkeit zu gewährleisten. Darüber hinaus wird auch der dokumentierte Sourcecode ausgehändigt.</w:t>
+            </w:r>
+          </w:p>
+        </w:tc>
+        <w:tc>
+          <w:tcPr>
+            <w:tcW w:w="1482" w:type="dxa"/>
+          </w:tcPr>
+          <w:p>
+            <w:r>
+              <w:t>JA</w:t>
             </w:r>
           </w:p>
         </w:tc>
       </w:tr>
     </w:tbl>
     <w:p/>
-    <w:p/>
-    <w:p>
-      <w:r>
-        <w:t>Titellänge:  33 Zeichen</w:t>
-      </w:r>
-    </w:p>
-    <w:p>
-      <w:r>
-        <w:t xml:space="preserve">Länge des Namens: </w:t>
-      </w:r>
-    </w:p>
-    <w:p>
-      <w:pPr>
-        <w:rPr>
-          <w:lang w:val="en-US"/>
-        </w:rPr>
-      </w:pPr>
-      <w:r>
-        <w:rPr>
-          <w:lang w:val="en-US"/>
-        </w:rPr>
-        <w:t>Email passt</w:t>
-      </w:r>
-    </w:p>
-    <w:p>
-      <w:pPr>
-        <w:rPr>
-          <w:lang w:val="en-US"/>
-        </w:rPr>
-      </w:pPr>
-      <w:r>
-        <w:rPr>
-          <w:lang w:val="en-US"/>
-        </w:rPr>
-        <w:t>Fileupload: max. 50mb, 1000 max</w:t>
-      </w:r>
-      <w:r>
-        <w:rPr>
-          <w:lang w:val="en-US"/>
-        </w:rPr>
-        <w:t xml:space="preserve"> dokumente in der Knowledgebase</w:t>
-      </w:r>
-    </w:p>
     <w:p>
       <w:pPr>
         <w:rPr>
@@ -839,6 +1279,37 @@
     </w:sectPr>
   </w:body>
 </w:document>
+</file>
+
+<file path=word/comments.xml><?xml version="1.0" encoding="utf-8"?>
+<w:comments xmlns:ve="http://schemas.openxmlformats.org/markup-compatibility/2006" xmlns:o="urn:schemas-microsoft-com:office:office" xmlns:r="http://schemas.openxmlformats.org/officeDocument/2006/relationships" xmlns:m="http://schemas.openxmlformats.org/officeDocument/2006/math" xmlns:v="urn:schemas-microsoft-com:vml" xmlns:wp="http://schemas.openxmlformats.org/drawingml/2006/wordprocessingDrawing" xmlns:w10="urn:schemas-microsoft-com:office:word" xmlns:w="http://schemas.openxmlformats.org/wordprocessingml/2006/main" xmlns:wne="http://schemas.microsoft.com/office/word/2006/wordml">
+  <w:comment w:id="0" w:author="Benutzer" w:date="2016-06-10T10:32:00Z" w:initials="B">
+    <w:p>
+      <w:pPr>
+        <w:pStyle w:val="Kommentartext"/>
+      </w:pPr>
+      <w:r>
+        <w:rPr>
+          <w:rStyle w:val="Kommentarzeichen"/>
+        </w:rPr>
+        <w:annotationRef/>
+      </w:r>
+    </w:p>
+  </w:comment>
+  <w:comment w:id="1" w:author="Benutzer" w:date="2016-06-10T11:01:00Z" w:initials="B">
+    <w:p>
+      <w:pPr>
+        <w:pStyle w:val="Kommentartext"/>
+      </w:pPr>
+      <w:r>
+        <w:rPr>
+          <w:rStyle w:val="Kommentarzeichen"/>
+        </w:rPr>
+        <w:annotationRef/>
+      </w:r>
+    </w:p>
+  </w:comment>
+</w:comments>
 </file>
 
 <file path=word/numbering.xml><?xml version="1.0" encoding="utf-8"?>
@@ -1203,6 +1674,102 @@
       <w:szCs w:val="16"/>
     </w:rPr>
   </w:style>
+  <w:style w:type="paragraph" w:styleId="Dokumentstruktur">
+    <w:name w:val="Document Map"/>
+    <w:basedOn w:val="Standard"/>
+    <w:link w:val="DokumentstrukturZchn"/>
+    <w:uiPriority w:val="99"/>
+    <w:semiHidden/>
+    <w:unhideWhenUsed/>
+    <w:rsid w:val="006B77ED"/>
+    <w:pPr>
+      <w:spacing w:after="0" w:line="240" w:lineRule="auto"/>
+    </w:pPr>
+    <w:rPr>
+      <w:rFonts w:ascii="Tahoma" w:hAnsi="Tahoma" w:cs="Tahoma"/>
+      <w:sz w:val="16"/>
+      <w:szCs w:val="16"/>
+    </w:rPr>
+  </w:style>
+  <w:style w:type="character" w:customStyle="1" w:styleId="DokumentstrukturZchn">
+    <w:name w:val="Dokumentstruktur Zchn"/>
+    <w:basedOn w:val="Absatz-Standardschriftart"/>
+    <w:link w:val="Dokumentstruktur"/>
+    <w:uiPriority w:val="99"/>
+    <w:semiHidden/>
+    <w:rsid w:val="006B77ED"/>
+    <w:rPr>
+      <w:rFonts w:ascii="Tahoma" w:hAnsi="Tahoma" w:cs="Tahoma"/>
+      <w:sz w:val="16"/>
+      <w:szCs w:val="16"/>
+    </w:rPr>
+  </w:style>
+  <w:style w:type="character" w:styleId="Kommentarzeichen">
+    <w:name w:val="annotation reference"/>
+    <w:basedOn w:val="Absatz-Standardschriftart"/>
+    <w:uiPriority w:val="99"/>
+    <w:semiHidden/>
+    <w:unhideWhenUsed/>
+    <w:rsid w:val="00460077"/>
+    <w:rPr>
+      <w:sz w:val="16"/>
+      <w:szCs w:val="16"/>
+    </w:rPr>
+  </w:style>
+  <w:style w:type="paragraph" w:styleId="Kommentartext">
+    <w:name w:val="annotation text"/>
+    <w:basedOn w:val="Standard"/>
+    <w:link w:val="KommentartextZchn"/>
+    <w:uiPriority w:val="99"/>
+    <w:semiHidden/>
+    <w:unhideWhenUsed/>
+    <w:rsid w:val="00460077"/>
+    <w:pPr>
+      <w:spacing w:line="240" w:lineRule="auto"/>
+    </w:pPr>
+    <w:rPr>
+      <w:sz w:val="20"/>
+      <w:szCs w:val="20"/>
+    </w:rPr>
+  </w:style>
+  <w:style w:type="character" w:customStyle="1" w:styleId="KommentartextZchn">
+    <w:name w:val="Kommentartext Zchn"/>
+    <w:basedOn w:val="Absatz-Standardschriftart"/>
+    <w:link w:val="Kommentartext"/>
+    <w:uiPriority w:val="99"/>
+    <w:semiHidden/>
+    <w:rsid w:val="00460077"/>
+    <w:rPr>
+      <w:sz w:val="20"/>
+      <w:szCs w:val="20"/>
+    </w:rPr>
+  </w:style>
+  <w:style w:type="paragraph" w:styleId="Kommentarthema">
+    <w:name w:val="annotation subject"/>
+    <w:basedOn w:val="Kommentartext"/>
+    <w:next w:val="Kommentartext"/>
+    <w:link w:val="KommentarthemaZchn"/>
+    <w:uiPriority w:val="99"/>
+    <w:semiHidden/>
+    <w:unhideWhenUsed/>
+    <w:rsid w:val="00460077"/>
+    <w:rPr>
+      <w:b/>
+      <w:bCs/>
+    </w:rPr>
+  </w:style>
+  <w:style w:type="character" w:customStyle="1" w:styleId="KommentarthemaZchn">
+    <w:name w:val="Kommentarthema Zchn"/>
+    <w:basedOn w:val="KommentartextZchn"/>
+    <w:link w:val="Kommentarthema"/>
+    <w:uiPriority w:val="99"/>
+    <w:semiHidden/>
+    <w:rsid w:val="00460077"/>
+    <w:rPr>
+      <w:b/>
+      <w:bCs/>
+    </w:rPr>
+  </w:style>
 </w:styles>
 </file>
 

</xml_diff>

<commit_message>
added chrome and firefox versions from the architecture document, chapter 9
</commit_message>
<xml_diff>
--- a/docs/documentation/REQ/FitKriterien.docx
+++ b/docs/documentation/REQ/FitKriterien.docx
@@ -62,7 +62,23 @@
           </w:tcPr>
           <w:p>
             <w:r>
-              <w:t>Webseite zeigt Success-Meldung und das Backend legt einen neuen Artikel in der Datenbank und im Filesystem an.</w:t>
+              <w:t xml:space="preserve">Webseite zeigt </w:t>
+            </w:r>
+            <w:proofErr w:type="spellStart"/>
+            <w:r>
+              <w:t>Success</w:t>
+            </w:r>
+            <w:proofErr w:type="spellEnd"/>
+            <w:r>
+              <w:t xml:space="preserve">-Meldung und das Backend legt einen neuen Artikel in der Datenbank und im </w:t>
+            </w:r>
+            <w:proofErr w:type="spellStart"/>
+            <w:r>
+              <w:t>Filesystem</w:t>
+            </w:r>
+            <w:proofErr w:type="spellEnd"/>
+            <w:r>
+              <w:t xml:space="preserve"> an.</w:t>
             </w:r>
           </w:p>
         </w:tc>
@@ -94,7 +110,15 @@
           </w:tcPr>
           <w:p>
             <w:r>
-              <w:t xml:space="preserve">Webseite zeigt Success-Meldung und das Backend speichert </w:t>
+              <w:t xml:space="preserve">Webseite zeigt </w:t>
+            </w:r>
+            <w:proofErr w:type="spellStart"/>
+            <w:r>
+              <w:t>Success</w:t>
+            </w:r>
+            <w:proofErr w:type="spellEnd"/>
+            <w:r>
+              <w:t xml:space="preserve">-Meldung und das Backend speichert </w:t>
             </w:r>
             <w:r>
               <w:t>die geänderte, neue</w:t>
@@ -138,7 +162,15 @@
               <w:t xml:space="preserve"> das Backend</w:t>
             </w:r>
             <w:r>
-              <w:t xml:space="preserve"> löscht den Artikel aus dem Filesystem und der Datenbank. Der Artikel kann über die Suchfunktion des Systems nicht mehr gefunden werden.</w:t>
+              <w:t xml:space="preserve"> löscht den Artikel aus dem </w:t>
+            </w:r>
+            <w:proofErr w:type="spellStart"/>
+            <w:r>
+              <w:t>Filesystem</w:t>
+            </w:r>
+            <w:proofErr w:type="spellEnd"/>
+            <w:r>
+              <w:t xml:space="preserve"> und der Datenbank. Der Artikel kann über die Suchfunktion des Systems nicht mehr gefunden werden.</w:t>
             </w:r>
           </w:p>
         </w:tc>
@@ -202,13 +234,29 @@
           </w:tcPr>
           <w:p>
             <w:r>
-              <w:t>Das System öffnet das Standard Emailsystem des BenutzerPC’s und füg</w:t>
-            </w:r>
-            <w:r>
-              <w:t>t die angegebene Emailadresse in die A</w:t>
-            </w:r>
-            <w:r>
-              <w:t>dressatenzeile ein.</w:t>
+              <w:t xml:space="preserve">Das System öffnet das Standard Emailsystem des </w:t>
+            </w:r>
+            <w:proofErr w:type="spellStart"/>
+            <w:r>
+              <w:t>BenutzerPC’s</w:t>
+            </w:r>
+            <w:proofErr w:type="spellEnd"/>
+            <w:r>
+              <w:t xml:space="preserve"> und füg</w:t>
+            </w:r>
+            <w:r>
+              <w:t xml:space="preserve">t die angegebene Emailadresse in die </w:t>
+            </w:r>
+            <w:proofErr w:type="spellStart"/>
+            <w:r>
+              <w:t>A</w:t>
+            </w:r>
+            <w:r>
+              <w:t>dressatenzeile</w:t>
+            </w:r>
+            <w:proofErr w:type="spellEnd"/>
+            <w:r>
+              <w:t xml:space="preserve"> ein.</w:t>
             </w:r>
           </w:p>
         </w:tc>
@@ -310,38 +358,62 @@
           </w:tcPr>
           <w:p>
             <w:r>
-              <w:t>Das System blendet eine Succes</w:t>
+              <w:t xml:space="preserve">Das System blendet eine </w:t>
+            </w:r>
+            <w:proofErr w:type="spellStart"/>
+            <w:r>
+              <w:t>Succes</w:t>
             </w:r>
             <w:r>
               <w:t>s</w:t>
             </w:r>
             <w:r>
-              <w:t>meldung ein. Außerdem wird die hochgeladene Datei als Anhang zum Artikel angezeigt.</w:t>
-            </w:r>
-            <w:r>
-              <w:t xml:space="preserve"> Außerdem wird die Datei im Filesystem gespeichert.</w:t>
-            </w:r>
-          </w:p>
-        </w:tc>
-        <w:tc>
-          <w:tcPr>
-            <w:tcW w:w="1482" w:type="dxa"/>
-          </w:tcPr>
-          <w:p>
-            <w:r>
-              <w:t>JA</w:t>
-            </w:r>
-          </w:p>
-        </w:tc>
-      </w:tr>
-      <w:tr>
-        <w:tc>
-          <w:tcPr>
-            <w:tcW w:w="2905" w:type="dxa"/>
-          </w:tcPr>
-          <w:p>
-            <w:r>
-              <w:t>FA09 Artikeinhalte formatieren</w:t>
+              <w:t>meldung</w:t>
+            </w:r>
+            <w:proofErr w:type="spellEnd"/>
+            <w:r>
+              <w:t xml:space="preserve"> ein. Außerdem wird die hochgeladene Datei als Anhang zum Artikel angezeigt.</w:t>
+            </w:r>
+            <w:r>
+              <w:t xml:space="preserve"> Außerdem wird die Datei im </w:t>
+            </w:r>
+            <w:proofErr w:type="spellStart"/>
+            <w:r>
+              <w:t>Filesystem</w:t>
+            </w:r>
+            <w:proofErr w:type="spellEnd"/>
+            <w:r>
+              <w:t xml:space="preserve"> gespeichert.</w:t>
+            </w:r>
+          </w:p>
+        </w:tc>
+        <w:tc>
+          <w:tcPr>
+            <w:tcW w:w="1482" w:type="dxa"/>
+          </w:tcPr>
+          <w:p>
+            <w:r>
+              <w:t>JA</w:t>
+            </w:r>
+          </w:p>
+        </w:tc>
+      </w:tr>
+      <w:tr>
+        <w:tc>
+          <w:tcPr>
+            <w:tcW w:w="2905" w:type="dxa"/>
+          </w:tcPr>
+          <w:p>
+            <w:r>
+              <w:t xml:space="preserve">FA09 </w:t>
+            </w:r>
+            <w:proofErr w:type="spellStart"/>
+            <w:r>
+              <w:t>Artikeinhalte</w:t>
+            </w:r>
+            <w:proofErr w:type="spellEnd"/>
+            <w:r>
+              <w:t xml:space="preserve"> formatieren</w:t>
             </w:r>
           </w:p>
         </w:tc>
@@ -395,16 +467,37 @@
               <w:t>ave</w:t>
             </w:r>
             <w:r>
-              <w:t>“ Button in der create View, wird eine Meldung „S</w:t>
+              <w:t xml:space="preserve">“ Button in der </w:t>
+            </w:r>
+            <w:proofErr w:type="spellStart"/>
+            <w:r>
+              <w:t>create</w:t>
+            </w:r>
+            <w:proofErr w:type="spellEnd"/>
+            <w:r>
+              <w:t xml:space="preserve"> View, wird eine Meldung „</w:t>
+            </w:r>
+            <w:proofErr w:type="spellStart"/>
+            <w:r>
+              <w:t>S</w:t>
             </w:r>
             <w:r>
               <w:t>uccess</w:t>
             </w:r>
+            <w:proofErr w:type="spellEnd"/>
             <w:r>
               <w:t>“ angezeigt, der Artikelinhalt</w:t>
             </w:r>
             <w:r>
-              <w:t xml:space="preserve"> im Filesystem hinterlegt und </w:t>
+              <w:t xml:space="preserve"> im </w:t>
+            </w:r>
+            <w:proofErr w:type="spellStart"/>
+            <w:r>
+              <w:t>Filesystem</w:t>
+            </w:r>
+            <w:proofErr w:type="spellEnd"/>
+            <w:r>
+              <w:t xml:space="preserve"> hinterlegt und </w:t>
             </w:r>
             <w:r>
               <w:t xml:space="preserve">dessen Metadaten werden in die Datenbank geschrieben. Danach ist der Artikel </w:t>
@@ -546,10 +639,26 @@
           </w:tcPr>
           <w:p>
             <w:r>
-              <w:t>Die Views Searchresults und Detail enthalten die Metadaten zu den angezeigten Artikeln.</w:t>
-            </w:r>
-            <w:r>
-              <w:t xml:space="preserve"> (Autor, letzter Änderer, Datum + Uhrzeit)</w:t>
+              <w:t xml:space="preserve">Die Views </w:t>
+            </w:r>
+            <w:proofErr w:type="spellStart"/>
+            <w:r>
+              <w:t>Searchresults</w:t>
+            </w:r>
+            <w:proofErr w:type="spellEnd"/>
+            <w:r>
+              <w:t xml:space="preserve"> und Detail enthalten die Metadaten zu den angezeigten Artikeln.</w:t>
+            </w:r>
+            <w:r>
+              <w:t xml:space="preserve"> (Autor, letzter </w:t>
+            </w:r>
+            <w:proofErr w:type="spellStart"/>
+            <w:r>
+              <w:t>Änderer</w:t>
+            </w:r>
+            <w:proofErr w:type="spellEnd"/>
+            <w:r>
+              <w:t>, Datum + Uhrzeit)</w:t>
             </w:r>
           </w:p>
         </w:tc>
@@ -613,7 +722,23 @@
           </w:tcPr>
           <w:p>
             <w:r>
-              <w:t>Die vorherige Version kann per Klick auf den Button „previous version“ per Pop-up-Fenster angezeigt werden.</w:t>
+              <w:t>Die vorherige Version kann per Klick auf den Button „</w:t>
+            </w:r>
+            <w:proofErr w:type="spellStart"/>
+            <w:r>
+              <w:t>previous</w:t>
+            </w:r>
+            <w:proofErr w:type="spellEnd"/>
+            <w:r>
+              <w:t xml:space="preserve"> </w:t>
+            </w:r>
+            <w:proofErr w:type="spellStart"/>
+            <w:r>
+              <w:t>version</w:t>
+            </w:r>
+            <w:proofErr w:type="spellEnd"/>
+            <w:r>
+              <w:t>“ per Pop-up-Fenster angezeigt werden.</w:t>
             </w:r>
           </w:p>
         </w:tc>
@@ -645,7 +770,23 @@
           </w:tcPr>
           <w:p>
             <w:r>
-              <w:t>Man kann per copy und paste im Pop-up-Fenster die alte Version des Dokumentes einfügen und direkt speichern.</w:t>
+              <w:t xml:space="preserve">Man kann per </w:t>
+            </w:r>
+            <w:proofErr w:type="spellStart"/>
+            <w:r>
+              <w:t>copy</w:t>
+            </w:r>
+            <w:proofErr w:type="spellEnd"/>
+            <w:r>
+              <w:t xml:space="preserve"> und </w:t>
+            </w:r>
+            <w:proofErr w:type="spellStart"/>
+            <w:r>
+              <w:t>paste</w:t>
+            </w:r>
+            <w:proofErr w:type="spellEnd"/>
+            <w:r>
+              <w:t xml:space="preserve"> im Pop-up-Fenster die alte Version des Dokumentes einfügen und direkt speichern.</w:t>
             </w:r>
           </w:p>
         </w:tc>
@@ -677,7 +818,15 @@
           </w:tcPr>
           <w:p>
             <w:r>
-              <w:t>Die heruntergeladene Datei befindet sich auf der Festplatte des Benutzer PC’s.</w:t>
+              <w:t xml:space="preserve">Die heruntergeladene Datei befindet sich auf der Festplatte des Benutzer </w:t>
+            </w:r>
+            <w:proofErr w:type="spellStart"/>
+            <w:r>
+              <w:t>PC’s</w:t>
+            </w:r>
+            <w:proofErr w:type="spellEnd"/>
+            <w:r>
+              <w:t>.</w:t>
             </w:r>
           </w:p>
         </w:tc>
@@ -773,7 +922,15 @@
           </w:tcPr>
           <w:p>
             <w:r>
-              <w:t>Das System liefert auch für ähnlich klingende Wörter Suchbegriffe. Zum Beispiel werden die gleichen Suchergebnisse zum Thema „Datenbank“ angezeigt, auch wenn man „Dtaenbank“ schreibt.</w:t>
+              <w:t>Das System liefert auch für ähnlich klingende Wörter Suchbegriffe. Zum Beispiel werden die gleichen Suchergebnisse zum Thema „Datenbank“ angezeigt, auch wenn man „</w:t>
+            </w:r>
+            <w:proofErr w:type="spellStart"/>
+            <w:r>
+              <w:t>Dtaenbank</w:t>
+            </w:r>
+            <w:proofErr w:type="spellEnd"/>
+            <w:r>
+              <w:t>“ schreibt.</w:t>
             </w:r>
           </w:p>
         </w:tc>
@@ -836,17 +993,30 @@
           </w:tcPr>
           <w:p>
             <w:r>
-              <w:t>NFA02 Performanz Reindizieren</w:t>
-            </w:r>
-          </w:p>
-        </w:tc>
-        <w:tc>
-          <w:tcPr>
-            <w:tcW w:w="3419" w:type="dxa"/>
-          </w:tcPr>
-          <w:p>
-            <w:r>
-              <w:t>Siehe Benchmarks zur Suchengine aus dem Architekturdokument.</w:t>
+              <w:t xml:space="preserve">NFA02 Performanz </w:t>
+            </w:r>
+            <w:proofErr w:type="spellStart"/>
+            <w:r>
+              <w:t>Reindizieren</w:t>
+            </w:r>
+            <w:proofErr w:type="spellEnd"/>
+          </w:p>
+        </w:tc>
+        <w:tc>
+          <w:tcPr>
+            <w:tcW w:w="3419" w:type="dxa"/>
+          </w:tcPr>
+          <w:p>
+            <w:r>
+              <w:t xml:space="preserve">Siehe Benchmarks zur </w:t>
+            </w:r>
+            <w:proofErr w:type="spellStart"/>
+            <w:r>
+              <w:t>Suchengine</w:t>
+            </w:r>
+            <w:proofErr w:type="spellEnd"/>
+            <w:r>
+              <w:t xml:space="preserve"> aus dem Architekturdokument.</w:t>
             </w:r>
           </w:p>
         </w:tc>
@@ -878,29 +1048,45 @@
           </w:tcPr>
           <w:p>
             <w:r>
-              <w:t>Die Liste der Suchergebnisse enthält nur Treffer, welche dem Suchbegriff, oder zumindest Teile diesem, matchen.</w:t>
-            </w:r>
-          </w:p>
-        </w:tc>
-        <w:tc>
-          <w:tcPr>
-            <w:tcW w:w="1482" w:type="dxa"/>
-          </w:tcPr>
-          <w:p>
-            <w:r>
-              <w:t>JA</w:t>
-            </w:r>
-          </w:p>
-        </w:tc>
-      </w:tr>
-      <w:tr>
-        <w:tc>
-          <w:tcPr>
-            <w:tcW w:w="2905" w:type="dxa"/>
-          </w:tcPr>
-          <w:p>
-            <w:r>
-              <w:t xml:space="preserve">NFA04 Bedienbarkeit </w:t>
+              <w:t xml:space="preserve">Die Liste der Suchergebnisse enthält nur Treffer, welche dem Suchbegriff, oder zumindest Teile diesem, </w:t>
+            </w:r>
+            <w:proofErr w:type="spellStart"/>
+            <w:r>
+              <w:t>matchen</w:t>
+            </w:r>
+            <w:proofErr w:type="spellEnd"/>
+            <w:r>
+              <w:t>.</w:t>
+            </w:r>
+          </w:p>
+        </w:tc>
+        <w:tc>
+          <w:tcPr>
+            <w:tcW w:w="1482" w:type="dxa"/>
+          </w:tcPr>
+          <w:p>
+            <w:r>
+              <w:t>JA</w:t>
+            </w:r>
+          </w:p>
+        </w:tc>
+      </w:tr>
+      <w:tr>
+        <w:tc>
+          <w:tcPr>
+            <w:tcW w:w="2905" w:type="dxa"/>
+          </w:tcPr>
+          <w:p>
+            <w:r>
+              <w:t xml:space="preserve">NFA04 </w:t>
+            </w:r>
+            <w:proofErr w:type="spellStart"/>
+            <w:r>
+              <w:t>Bedienbarkeit</w:t>
+            </w:r>
+            <w:proofErr w:type="spellEnd"/>
+            <w:r>
+              <w:t xml:space="preserve"> </w:t>
             </w:r>
             <w:r>
               <w:lastRenderedPageBreak/>
@@ -943,7 +1129,15 @@
           <w:p>
             <w:r>
               <w:lastRenderedPageBreak/>
-              <w:t>NFA05 Bedienbarkeit Schnelle Artikelverfassung</w:t>
+              <w:t xml:space="preserve">NFA05 </w:t>
+            </w:r>
+            <w:proofErr w:type="spellStart"/>
+            <w:r>
+              <w:t>Bedienbarkeit</w:t>
+            </w:r>
+            <w:proofErr w:type="spellEnd"/>
+            <w:r>
+              <w:t xml:space="preserve"> Schnelle Artikelverfassung</w:t>
             </w:r>
           </w:p>
         </w:tc>
@@ -985,45 +1179,81 @@
           </w:tcPr>
           <w:p>
             <w:r>
-              <w:t>Das System kann auf der Version X von Google Chrome und d</w:t>
-            </w:r>
-            <w:r>
-              <w:t>er Version X von Firef</w:t>
-            </w:r>
-            <w:r>
-              <w:t>ox fehlerfrei angezeigt werden.</w:t>
-            </w:r>
-          </w:p>
-        </w:tc>
-        <w:tc>
-          <w:tcPr>
-            <w:tcW w:w="1482" w:type="dxa"/>
-          </w:tcPr>
-          <w:p>
-            <w:r>
-              <w:t>JA</w:t>
-            </w:r>
-          </w:p>
-        </w:tc>
-      </w:tr>
-      <w:tr>
-        <w:tc>
-          <w:tcPr>
-            <w:tcW w:w="2905" w:type="dxa"/>
-          </w:tcPr>
-          <w:p>
-            <w:r>
-              <w:t>NFA07 Portierbarkeit iPhone-Unterstützung</w:t>
-            </w:r>
-          </w:p>
-        </w:tc>
-        <w:tc>
-          <w:tcPr>
-            <w:tcW w:w="3419" w:type="dxa"/>
-          </w:tcPr>
-          <w:p>
-            <w:r>
-              <w:t>Das System ist auch auf einem Mobilen Endgerät (Iphone 5</w:t>
+              <w:t xml:space="preserve">Das System kann auf der Version </w:t>
+            </w:r>
+            <w:r>
+              <w:t>51.0.2704.63</w:t>
+            </w:r>
+            <w:r>
+              <w:t xml:space="preserve"> von Google Chrome und d</w:t>
+            </w:r>
+            <w:r>
+              <w:t xml:space="preserve">er Version </w:t>
+            </w:r>
+            <w:r>
+              <w:t>46.0.1</w:t>
+            </w:r>
+            <w:r>
+              <w:t xml:space="preserve"> von </w:t>
+            </w:r>
+            <w:proofErr w:type="spellStart"/>
+            <w:r>
+              <w:t>Firef</w:t>
+            </w:r>
+            <w:r>
+              <w:t>ox</w:t>
+            </w:r>
+            <w:proofErr w:type="spellEnd"/>
+            <w:r>
+              <w:t xml:space="preserve"> fehlerfrei angezeigt werden.</w:t>
+            </w:r>
+          </w:p>
+        </w:tc>
+        <w:tc>
+          <w:tcPr>
+            <w:tcW w:w="1482" w:type="dxa"/>
+          </w:tcPr>
+          <w:p>
+            <w:r>
+              <w:t>JA</w:t>
+            </w:r>
+          </w:p>
+        </w:tc>
+      </w:tr>
+      <w:tr>
+        <w:tc>
+          <w:tcPr>
+            <w:tcW w:w="2905" w:type="dxa"/>
+          </w:tcPr>
+          <w:p>
+            <w:r>
+              <w:t xml:space="preserve">NFA07 Portierbarkeit </w:t>
+            </w:r>
+            <w:proofErr w:type="spellStart"/>
+            <w:r>
+              <w:t>iPhone</w:t>
+            </w:r>
+            <w:proofErr w:type="spellEnd"/>
+            <w:r>
+              <w:t>-Unterstützung</w:t>
+            </w:r>
+          </w:p>
+        </w:tc>
+        <w:tc>
+          <w:tcPr>
+            <w:tcW w:w="3419" w:type="dxa"/>
+          </w:tcPr>
+          <w:p>
+            <w:r>
+              <w:t>Das System ist auch auf einem Mobilen Endgerät (</w:t>
+            </w:r>
+            <w:proofErr w:type="spellStart"/>
+            <w:r>
+              <w:t>Iphone</w:t>
+            </w:r>
+            <w:proofErr w:type="spellEnd"/>
+            <w:r>
+              <w:t xml:space="preserve"> 5</w:t>
             </w:r>
             <w:r>
               <w:t xml:space="preserve"> und 6</w:t>
@@ -1070,7 +1300,15 @@
           </w:tcPr>
           <w:p>
             <w:r>
-              <w:t>Das System hält die Performanzkriterien auch ein, wenn bis zu 200 lesende und 25 schreibende Zugriffe parallel getätigt werden.</w:t>
+              <w:t xml:space="preserve">Das System hält die </w:t>
+            </w:r>
+            <w:proofErr w:type="spellStart"/>
+            <w:r>
+              <w:t>Performanzkriterien</w:t>
+            </w:r>
+            <w:proofErr w:type="spellEnd"/>
+            <w:r>
+              <w:t xml:space="preserve"> auch ein, wenn bis zu 200 lesende und 25 schreibende Zugriffe parallel getätigt werden.</w:t>
             </w:r>
           </w:p>
         </w:tc>
@@ -1114,39 +1352,63 @@
               <w:t xml:space="preserve"> </w:t>
             </w:r>
             <w:r>
-              <w:t>Dabei treten auch bei 1000 gespeicherten Dokumenten keine Performanzeinbrüche auf.</w:t>
-            </w:r>
-          </w:p>
-        </w:tc>
-        <w:tc>
-          <w:tcPr>
-            <w:tcW w:w="1482" w:type="dxa"/>
-          </w:tcPr>
-          <w:p>
-            <w:r>
-              <w:t>JA</w:t>
-            </w:r>
-          </w:p>
-        </w:tc>
-      </w:tr>
-      <w:tr>
-        <w:tc>
-          <w:tcPr>
-            <w:tcW w:w="2905" w:type="dxa"/>
-          </w:tcPr>
-          <w:p>
-            <w:r>
-              <w:t>NFA10 Testbarkeit Codeabdeckung</w:t>
-            </w:r>
-          </w:p>
-        </w:tc>
-        <w:tc>
-          <w:tcPr>
-            <w:tcW w:w="3419" w:type="dxa"/>
-          </w:tcPr>
-          <w:p>
-            <w:r>
-              <w:t>Der geschriebene Code des Systems selbst (keine bibliotheken oder generierter Code) muss eine Codeabdeckung</w:t>
+              <w:t xml:space="preserve">Dabei treten auch bei 1000 gespeicherten Dokumenten keine </w:t>
+            </w:r>
+            <w:proofErr w:type="spellStart"/>
+            <w:r>
+              <w:t>Performanzeinbrüche</w:t>
+            </w:r>
+            <w:proofErr w:type="spellEnd"/>
+            <w:r>
+              <w:t xml:space="preserve"> auf.</w:t>
+            </w:r>
+          </w:p>
+        </w:tc>
+        <w:tc>
+          <w:tcPr>
+            <w:tcW w:w="1482" w:type="dxa"/>
+          </w:tcPr>
+          <w:p>
+            <w:r>
+              <w:t>JA</w:t>
+            </w:r>
+          </w:p>
+        </w:tc>
+      </w:tr>
+      <w:tr>
+        <w:tc>
+          <w:tcPr>
+            <w:tcW w:w="2905" w:type="dxa"/>
+          </w:tcPr>
+          <w:p>
+            <w:r>
+              <w:t xml:space="preserve">NFA10 </w:t>
+            </w:r>
+            <w:proofErr w:type="spellStart"/>
+            <w:r>
+              <w:t>Testbarkeit</w:t>
+            </w:r>
+            <w:proofErr w:type="spellEnd"/>
+            <w:r>
+              <w:t xml:space="preserve"> Codeabdeckung</w:t>
+            </w:r>
+          </w:p>
+        </w:tc>
+        <w:tc>
+          <w:tcPr>
+            <w:tcW w:w="3419" w:type="dxa"/>
+          </w:tcPr>
+          <w:p>
+            <w:r>
+              <w:t xml:space="preserve">Der geschriebene Code des Systems selbst (keine </w:t>
+            </w:r>
+            <w:proofErr w:type="spellStart"/>
+            <w:r>
+              <w:t>bibliotheken</w:t>
+            </w:r>
+            <w:proofErr w:type="spellEnd"/>
+            <w:r>
+              <w:t xml:space="preserve"> oder generierter Code) muss eine Codeabdeckung</w:t>
             </w:r>
             <w:r>
               <w:t xml:space="preserve"> im Backend</w:t>
@@ -1188,17 +1450,35 @@
           </w:tcPr>
           <w:p>
             <w:r>
-              <w:t>NFA11 Änderbarkeit Suchengine</w:t>
-            </w:r>
-          </w:p>
-        </w:tc>
-        <w:tc>
-          <w:tcPr>
-            <w:tcW w:w="3419" w:type="dxa"/>
-          </w:tcPr>
-          <w:p>
-            <w:r>
-              <w:t>Das Ein Backend-Modul kapselt die Suchengine komplett vom restlichen System ab</w:t>
+              <w:t xml:space="preserve">NFA11 Änderbarkeit </w:t>
+            </w:r>
+            <w:proofErr w:type="spellStart"/>
+            <w:r>
+              <w:t>Suchengine</w:t>
+            </w:r>
+            <w:proofErr w:type="spellEnd"/>
+          </w:p>
+        </w:tc>
+        <w:tc>
+          <w:tcPr>
+            <w:tcW w:w="3419" w:type="dxa"/>
+          </w:tcPr>
+          <w:p>
+            <w:proofErr w:type="gramStart"/>
+            <w:r>
+              <w:t>Das Ein</w:t>
+            </w:r>
+            <w:proofErr w:type="gramEnd"/>
+            <w:r>
+              <w:t xml:space="preserve"> Backend-Modul kapselt die </w:t>
+            </w:r>
+            <w:proofErr w:type="spellStart"/>
+            <w:r>
+              <w:t>Suchengine</w:t>
+            </w:r>
+            <w:proofErr w:type="spellEnd"/>
+            <w:r>
+              <w:t xml:space="preserve"> komplett vom restlichen System ab</w:t>
             </w:r>
             <w:r>
               <w:t>. Diese müssen sowohl im Architekturdokument, als auch im Code geprüft werden. (</w:t>
@@ -1239,7 +1519,15 @@
           </w:tcPr>
           <w:p>
             <w:r>
-              <w:t>Eine Beschreibung der Architektur in Form eines Dokumentes wird der Firma ausgehändigt. Dieses kommuniziert alle Entscheidungen und Schnittstellenbeschreibungen, um eine einfache Erweiterbarkeit zu gewährleisten. Darüber hinaus wird auch der dokumentierte Sourcecode ausgehändigt.</w:t>
+              <w:t xml:space="preserve">Eine Beschreibung der Architektur in Form eines Dokumentes wird der Firma ausgehändigt. Dieses kommuniziert alle Entscheidungen und Schnittstellenbeschreibungen, um eine einfache Erweiterbarkeit zu gewährleisten. Darüber hinaus wird auch der dokumentierte </w:t>
+            </w:r>
+            <w:proofErr w:type="spellStart"/>
+            <w:r>
+              <w:t>Sourcecode</w:t>
+            </w:r>
+            <w:proofErr w:type="spellEnd"/>
+            <w:r>
+              <w:t xml:space="preserve"> ausgehändigt.</w:t>
             </w:r>
           </w:p>
         </w:tc>

</xml_diff>

<commit_message>
revised fit criteria for customer
</commit_message>
<xml_diff>
--- a/docs/documentation/REQ/FitKriterien.docx
+++ b/docs/documentation/REQ/FitKriterien.docx
@@ -62,23 +62,7 @@
           </w:tcPr>
           <w:p>
             <w:r>
-              <w:t xml:space="preserve">Webseite zeigt </w:t>
-            </w:r>
-            <w:proofErr w:type="spellStart"/>
-            <w:r>
-              <w:t>Success</w:t>
-            </w:r>
-            <w:proofErr w:type="spellEnd"/>
-            <w:r>
-              <w:t xml:space="preserve">-Meldung und das Backend legt einen neuen Artikel in der Datenbank und im </w:t>
-            </w:r>
-            <w:proofErr w:type="spellStart"/>
-            <w:r>
-              <w:t>Filesystem</w:t>
-            </w:r>
-            <w:proofErr w:type="spellEnd"/>
-            <w:r>
-              <w:t xml:space="preserve"> an.</w:t>
+              <w:t>Durch den Klick auf den „new“-Button in der Search-View gelangt man in die „create/edit“-View, um einen neuen Artikel anlegen zu können.</w:t>
             </w:r>
           </w:p>
         </w:tc>
@@ -110,15 +94,7 @@
           </w:tcPr>
           <w:p>
             <w:r>
-              <w:t xml:space="preserve">Webseite zeigt </w:t>
-            </w:r>
-            <w:proofErr w:type="spellStart"/>
-            <w:r>
-              <w:t>Success</w:t>
-            </w:r>
-            <w:proofErr w:type="spellEnd"/>
-            <w:r>
-              <w:t xml:space="preserve">-Meldung und das Backend speichert </w:t>
+              <w:t xml:space="preserve">Webseite zeigt Success-Meldung und das Backend speichert </w:t>
             </w:r>
             <w:r>
               <w:t>die geänderte, neue</w:t>
@@ -162,15 +138,7 @@
               <w:t xml:space="preserve"> das Backend</w:t>
             </w:r>
             <w:r>
-              <w:t xml:space="preserve"> löscht den Artikel aus dem </w:t>
-            </w:r>
-            <w:proofErr w:type="spellStart"/>
-            <w:r>
-              <w:t>Filesystem</w:t>
-            </w:r>
-            <w:proofErr w:type="spellEnd"/>
-            <w:r>
-              <w:t xml:space="preserve"> und der Datenbank. Der Artikel kann über die Suchfunktion des Systems nicht mehr gefunden werden.</w:t>
+              <w:t xml:space="preserve"> löscht den Artikel aus dem Filesystem und der Datenbank. Der Artikel kann über die Suchfunktion des Systems nicht mehr gefunden werden.</w:t>
             </w:r>
           </w:p>
         </w:tc>
@@ -234,29 +202,13 @@
           </w:tcPr>
           <w:p>
             <w:r>
-              <w:t xml:space="preserve">Das System öffnet das Standard Emailsystem des </w:t>
-            </w:r>
-            <w:proofErr w:type="spellStart"/>
-            <w:r>
-              <w:t>BenutzerPC’s</w:t>
-            </w:r>
-            <w:proofErr w:type="spellEnd"/>
-            <w:r>
-              <w:t xml:space="preserve"> und füg</w:t>
-            </w:r>
-            <w:r>
-              <w:t xml:space="preserve">t die angegebene Emailadresse in die </w:t>
-            </w:r>
-            <w:proofErr w:type="spellStart"/>
-            <w:r>
-              <w:t>A</w:t>
-            </w:r>
-            <w:r>
-              <w:t>dressatenzeile</w:t>
-            </w:r>
-            <w:proofErr w:type="spellEnd"/>
-            <w:r>
-              <w:t xml:space="preserve"> ein.</w:t>
+              <w:t>Das System öffnet das Standard Emailsystem des BenutzerPC’s und füg</w:t>
+            </w:r>
+            <w:r>
+              <w:t>t die angegebene Emailadresse in die A</w:t>
+            </w:r>
+            <w:r>
+              <w:t>dressatenzeile ein.</w:t>
             </w:r>
           </w:p>
         </w:tc>
@@ -358,62 +310,38 @@
           </w:tcPr>
           <w:p>
             <w:r>
-              <w:t xml:space="preserve">Das System blendet eine </w:t>
-            </w:r>
-            <w:proofErr w:type="spellStart"/>
-            <w:r>
-              <w:t>Succes</w:t>
+              <w:t>Das System blendet eine Succes</w:t>
             </w:r>
             <w:r>
               <w:t>s</w:t>
             </w:r>
             <w:r>
-              <w:t>meldung</w:t>
-            </w:r>
-            <w:proofErr w:type="spellEnd"/>
-            <w:r>
-              <w:t xml:space="preserve"> ein. Außerdem wird die hochgeladene Datei als Anhang zum Artikel angezeigt.</w:t>
-            </w:r>
-            <w:r>
-              <w:t xml:space="preserve"> Außerdem wird die Datei im </w:t>
-            </w:r>
-            <w:proofErr w:type="spellStart"/>
-            <w:r>
-              <w:t>Filesystem</w:t>
-            </w:r>
-            <w:proofErr w:type="spellEnd"/>
-            <w:r>
-              <w:t xml:space="preserve"> gespeichert.</w:t>
-            </w:r>
-          </w:p>
-        </w:tc>
-        <w:tc>
-          <w:tcPr>
-            <w:tcW w:w="1482" w:type="dxa"/>
-          </w:tcPr>
-          <w:p>
-            <w:r>
-              <w:t>JA</w:t>
-            </w:r>
-          </w:p>
-        </w:tc>
-      </w:tr>
-      <w:tr>
-        <w:tc>
-          <w:tcPr>
-            <w:tcW w:w="2905" w:type="dxa"/>
-          </w:tcPr>
-          <w:p>
-            <w:r>
-              <w:t xml:space="preserve">FA09 </w:t>
-            </w:r>
-            <w:proofErr w:type="spellStart"/>
-            <w:r>
-              <w:t>Artikeinhalte</w:t>
-            </w:r>
-            <w:proofErr w:type="spellEnd"/>
-            <w:r>
-              <w:t xml:space="preserve"> formatieren</w:t>
+              <w:t>meldung ein. Außerdem wird die hochgeladene Datei als Anhang zum Artikel angezeigt.</w:t>
+            </w:r>
+            <w:r>
+              <w:t xml:space="preserve"> Außerdem wird die Datei im Filesystem gespeichert.</w:t>
+            </w:r>
+          </w:p>
+        </w:tc>
+        <w:tc>
+          <w:tcPr>
+            <w:tcW w:w="1482" w:type="dxa"/>
+          </w:tcPr>
+          <w:p>
+            <w:r>
+              <w:t>JA</w:t>
+            </w:r>
+          </w:p>
+        </w:tc>
+      </w:tr>
+      <w:tr>
+        <w:tc>
+          <w:tcPr>
+            <w:tcW w:w="2905" w:type="dxa"/>
+          </w:tcPr>
+          <w:p>
+            <w:r>
+              <w:t>FA09 Artikeinhalte formatieren</w:t>
             </w:r>
           </w:p>
         </w:tc>
@@ -467,37 +395,16 @@
               <w:t>ave</w:t>
             </w:r>
             <w:r>
-              <w:t xml:space="preserve">“ Button in der </w:t>
-            </w:r>
-            <w:proofErr w:type="spellStart"/>
-            <w:r>
-              <w:t>create</w:t>
-            </w:r>
-            <w:proofErr w:type="spellEnd"/>
-            <w:r>
-              <w:t xml:space="preserve"> View, wird eine Meldung „</w:t>
-            </w:r>
-            <w:proofErr w:type="spellStart"/>
-            <w:r>
-              <w:t>S</w:t>
+              <w:t>“ Button in der create View, wird eine Meldung „S</w:t>
             </w:r>
             <w:r>
               <w:t>uccess</w:t>
             </w:r>
-            <w:proofErr w:type="spellEnd"/>
             <w:r>
               <w:t>“ angezeigt, der Artikelinhalt</w:t>
             </w:r>
             <w:r>
-              <w:t xml:space="preserve"> im </w:t>
-            </w:r>
-            <w:proofErr w:type="spellStart"/>
-            <w:r>
-              <w:t>Filesystem</w:t>
-            </w:r>
-            <w:proofErr w:type="spellEnd"/>
-            <w:r>
-              <w:t xml:space="preserve"> hinterlegt und </w:t>
+              <w:t xml:space="preserve"> im Filesystem hinterlegt und </w:t>
             </w:r>
             <w:r>
               <w:t xml:space="preserve">dessen Metadaten werden in die Datenbank geschrieben. Danach ist der Artikel </w:t>
@@ -535,12 +442,15 @@
           </w:tcPr>
           <w:p>
             <w:r>
-              <w:t>Beim Klick auf den Abbrechen-Button in der Edit-View wird man zur Leseansicht des Artikels geleitet.</w:t>
-            </w:r>
-          </w:p>
-          <w:p>
+              <w:t xml:space="preserve">Beim Klick auf den Abbrechen-Button in der Edit-View wird man zur Leseansicht des Artikels </w:t>
+            </w:r>
             <w:r>
               <w:lastRenderedPageBreak/>
+              <w:t>geleitet.</w:t>
+            </w:r>
+          </w:p>
+          <w:p>
+            <w:r>
               <w:t>Beim Abbrechen der Bearbeitung eines neuen Artikels, gelangt man zur Startseite zurück.</w:t>
             </w:r>
           </w:p>
@@ -639,26 +549,10 @@
           </w:tcPr>
           <w:p>
             <w:r>
-              <w:t xml:space="preserve">Die Views </w:t>
-            </w:r>
-            <w:proofErr w:type="spellStart"/>
-            <w:r>
-              <w:t>Searchresults</w:t>
-            </w:r>
-            <w:proofErr w:type="spellEnd"/>
-            <w:r>
-              <w:t xml:space="preserve"> und Detail enthalten die Metadaten zu den angezeigten Artikeln.</w:t>
-            </w:r>
-            <w:r>
-              <w:t xml:space="preserve"> (Autor, letzter </w:t>
-            </w:r>
-            <w:proofErr w:type="spellStart"/>
-            <w:r>
-              <w:t>Änderer</w:t>
-            </w:r>
-            <w:proofErr w:type="spellEnd"/>
-            <w:r>
-              <w:t>, Datum + Uhrzeit)</w:t>
+              <w:t>Die Views Searchresults und Detail enthalten die Metadaten zu den angezeigten Artikeln.</w:t>
+            </w:r>
+            <w:r>
+              <w:t xml:space="preserve"> (Autor, letzter Änderer, Datum + Uhrzeit)</w:t>
             </w:r>
           </w:p>
         </w:tc>
@@ -722,301 +616,240 @@
           </w:tcPr>
           <w:p>
             <w:r>
-              <w:t>Die vorherige Version kann per Klick auf den Button „</w:t>
-            </w:r>
-            <w:proofErr w:type="spellStart"/>
-            <w:r>
-              <w:t>previous</w:t>
-            </w:r>
-            <w:proofErr w:type="spellEnd"/>
+              <w:t>Die vorherige Version kann per Klick auf den Button „previous version“ per Pop-up-Fenster angezeigt werden.</w:t>
+            </w:r>
+          </w:p>
+        </w:tc>
+        <w:tc>
+          <w:tcPr>
+            <w:tcW w:w="1482" w:type="dxa"/>
+          </w:tcPr>
+          <w:p>
+            <w:r>
+              <w:t>JA</w:t>
+            </w:r>
+          </w:p>
+        </w:tc>
+      </w:tr>
+      <w:tr>
+        <w:tc>
+          <w:tcPr>
+            <w:tcW w:w="2905" w:type="dxa"/>
+          </w:tcPr>
+          <w:p>
+            <w:r>
+              <w:t>FA17 Version wiederherstellen</w:t>
+            </w:r>
+          </w:p>
+        </w:tc>
+        <w:tc>
+          <w:tcPr>
+            <w:tcW w:w="3419" w:type="dxa"/>
+          </w:tcPr>
+          <w:p>
+            <w:r>
+              <w:t>Man kann per copy und paste im Pop-up-Fenster die alte Version des Dokumentes einfügen und direkt speichern.</w:t>
+            </w:r>
+          </w:p>
+        </w:tc>
+        <w:tc>
+          <w:tcPr>
+            <w:tcW w:w="1482" w:type="dxa"/>
+          </w:tcPr>
+          <w:p>
+            <w:r>
+              <w:t>JA</w:t>
+            </w:r>
+          </w:p>
+        </w:tc>
+      </w:tr>
+      <w:tr>
+        <w:tc>
+          <w:tcPr>
+            <w:tcW w:w="2905" w:type="dxa"/>
+          </w:tcPr>
+          <w:p>
+            <w:r>
+              <w:t>FA18 Dateien herunterladen</w:t>
+            </w:r>
+          </w:p>
+        </w:tc>
+        <w:tc>
+          <w:tcPr>
+            <w:tcW w:w="3419" w:type="dxa"/>
+          </w:tcPr>
+          <w:p>
+            <w:r>
+              <w:t>Die heruntergeladene Datei befindet sich auf der Festplatte des Benutzer PC’s.</w:t>
+            </w:r>
+          </w:p>
+        </w:tc>
+        <w:tc>
+          <w:tcPr>
+            <w:tcW w:w="1482" w:type="dxa"/>
+          </w:tcPr>
+          <w:p>
+            <w:r>
+              <w:t>JA</w:t>
+            </w:r>
+          </w:p>
+        </w:tc>
+      </w:tr>
+      <w:tr>
+        <w:tc>
+          <w:tcPr>
+            <w:tcW w:w="2905" w:type="dxa"/>
+          </w:tcPr>
+          <w:p>
+            <w:r>
+              <w:t>FA19 Artikel Vorlagen</w:t>
+            </w:r>
+          </w:p>
+        </w:tc>
+        <w:tc>
+          <w:tcPr>
+            <w:tcW w:w="3419" w:type="dxa"/>
+          </w:tcPr>
+          <w:p>
+            <w:r>
+              <w:t>Es existiert eine Liste mit Vorlagen im Edit-View.</w:t>
+            </w:r>
+          </w:p>
+        </w:tc>
+        <w:tc>
+          <w:tcPr>
+            <w:tcW w:w="1482" w:type="dxa"/>
+          </w:tcPr>
+          <w:p>
+            <w:r>
+              <w:t>NEIN</w:t>
+            </w:r>
+          </w:p>
+        </w:tc>
+      </w:tr>
+      <w:tr>
+        <w:tc>
+          <w:tcPr>
+            <w:tcW w:w="2905" w:type="dxa"/>
+          </w:tcPr>
+          <w:p>
+            <w:r>
+              <w:t>FA20 Autordaten übernehmen</w:t>
+            </w:r>
+          </w:p>
+        </w:tc>
+        <w:tc>
+          <w:tcPr>
+            <w:tcW w:w="3419" w:type="dxa"/>
+          </w:tcPr>
+          <w:p>
+            <w:r>
+              <w:t>Beim Anlegen eines zweiten Artikels werden die Felder „Autor“ und „Email“ bereits mit den Benutzerdaten ausgefüllt angezeigt.</w:t>
+            </w:r>
+          </w:p>
+        </w:tc>
+        <w:tc>
+          <w:tcPr>
+            <w:tcW w:w="1482" w:type="dxa"/>
+          </w:tcPr>
+          <w:p>
+            <w:r>
+              <w:t>NEIN</w:t>
+            </w:r>
+          </w:p>
+        </w:tc>
+      </w:tr>
+      <w:tr>
+        <w:tc>
+          <w:tcPr>
+            <w:tcW w:w="2905" w:type="dxa"/>
+          </w:tcPr>
+          <w:p>
+            <w:r>
+              <w:t>FA21 Phonetische Suche</w:t>
+            </w:r>
+          </w:p>
+        </w:tc>
+        <w:tc>
+          <w:tcPr>
+            <w:tcW w:w="3419" w:type="dxa"/>
+          </w:tcPr>
+          <w:p>
+            <w:r>
+              <w:t>Das System liefert auch für ähnlich klingende Wörter Suchbegriffe. Zum Beispiel werden die gleichen Suchergebnisse zum Thema „Datenbank“ angezeigt, auch wenn man „Dtaenbank“ schreibt.</w:t>
+            </w:r>
+          </w:p>
+        </w:tc>
+        <w:tc>
+          <w:tcPr>
+            <w:tcW w:w="1482" w:type="dxa"/>
+          </w:tcPr>
+          <w:p>
+            <w:r>
+              <w:t>NEIN</w:t>
+            </w:r>
+          </w:p>
+        </w:tc>
+      </w:tr>
+      <w:tr>
+        <w:tc>
+          <w:tcPr>
+            <w:tcW w:w="2905" w:type="dxa"/>
+          </w:tcPr>
+          <w:p>
+            <w:r>
+              <w:t>NFA01 Performanz Suche</w:t>
+            </w:r>
+          </w:p>
+        </w:tc>
+        <w:tc>
+          <w:tcPr>
+            <w:tcW w:w="3419" w:type="dxa"/>
+          </w:tcPr>
+          <w:p>
+            <w:r>
+              <w:t>Das System stellt innerhalb von 2 Sekunden</w:t>
+            </w:r>
+            <w:r>
+              <w:t xml:space="preserve"> (Serverseitige Suchzeit)</w:t>
+            </w:r>
+            <w:r>
+              <w:t xml:space="preserve"> die Suchergebnisse für eine Suchanfrage zur Verfügung.</w:t>
+            </w:r>
             <w:r>
               <w:t xml:space="preserve"> </w:t>
             </w:r>
-            <w:proofErr w:type="spellStart"/>
-            <w:r>
-              <w:t>version</w:t>
-            </w:r>
-            <w:proofErr w:type="spellEnd"/>
-            <w:r>
-              <w:t>“ per Pop-up-Fenster angezeigt werden.</w:t>
-            </w:r>
-          </w:p>
-        </w:tc>
-        <w:tc>
-          <w:tcPr>
-            <w:tcW w:w="1482" w:type="dxa"/>
-          </w:tcPr>
-          <w:p>
-            <w:r>
-              <w:t>JA</w:t>
-            </w:r>
-          </w:p>
-        </w:tc>
-      </w:tr>
-      <w:tr>
-        <w:tc>
-          <w:tcPr>
-            <w:tcW w:w="2905" w:type="dxa"/>
-          </w:tcPr>
-          <w:p>
-            <w:r>
-              <w:t>FA17 Version wiederherstellen</w:t>
-            </w:r>
-          </w:p>
-        </w:tc>
-        <w:tc>
-          <w:tcPr>
-            <w:tcW w:w="3419" w:type="dxa"/>
-          </w:tcPr>
-          <w:p>
-            <w:r>
-              <w:t xml:space="preserve">Man kann per </w:t>
-            </w:r>
-            <w:proofErr w:type="spellStart"/>
-            <w:r>
-              <w:t>copy</w:t>
-            </w:r>
-            <w:proofErr w:type="spellEnd"/>
-            <w:r>
-              <w:t xml:space="preserve"> und </w:t>
-            </w:r>
-            <w:proofErr w:type="spellStart"/>
-            <w:r>
-              <w:t>paste</w:t>
-            </w:r>
-            <w:proofErr w:type="spellEnd"/>
-            <w:r>
-              <w:t xml:space="preserve"> im Pop-up-Fenster die alte Version des Dokumentes einfügen und direkt speichern.</w:t>
-            </w:r>
-          </w:p>
-        </w:tc>
-        <w:tc>
-          <w:tcPr>
-            <w:tcW w:w="1482" w:type="dxa"/>
-          </w:tcPr>
-          <w:p>
-            <w:r>
-              <w:t>JA</w:t>
-            </w:r>
-          </w:p>
-        </w:tc>
-      </w:tr>
-      <w:tr>
-        <w:tc>
-          <w:tcPr>
-            <w:tcW w:w="2905" w:type="dxa"/>
-          </w:tcPr>
-          <w:p>
-            <w:r>
-              <w:t>FA18 Dateien herunterladen</w:t>
-            </w:r>
-          </w:p>
-        </w:tc>
-        <w:tc>
-          <w:tcPr>
-            <w:tcW w:w="3419" w:type="dxa"/>
-          </w:tcPr>
-          <w:p>
-            <w:r>
-              <w:t xml:space="preserve">Die heruntergeladene Datei befindet sich auf der Festplatte des Benutzer </w:t>
-            </w:r>
-            <w:proofErr w:type="spellStart"/>
-            <w:r>
-              <w:t>PC’s</w:t>
-            </w:r>
-            <w:proofErr w:type="spellEnd"/>
-            <w:r>
-              <w:t>.</w:t>
-            </w:r>
-          </w:p>
-        </w:tc>
-        <w:tc>
-          <w:tcPr>
-            <w:tcW w:w="1482" w:type="dxa"/>
-          </w:tcPr>
-          <w:p>
-            <w:r>
-              <w:t>JA</w:t>
-            </w:r>
-          </w:p>
-        </w:tc>
-      </w:tr>
-      <w:tr>
-        <w:tc>
-          <w:tcPr>
-            <w:tcW w:w="2905" w:type="dxa"/>
-          </w:tcPr>
-          <w:p>
-            <w:r>
-              <w:t>FA19 Artikel Vorlagen</w:t>
-            </w:r>
-          </w:p>
-        </w:tc>
-        <w:tc>
-          <w:tcPr>
-            <w:tcW w:w="3419" w:type="dxa"/>
-          </w:tcPr>
-          <w:p>
-            <w:r>
-              <w:t>Es existiert eine Liste mit Vorlagen im Edit-View.</w:t>
-            </w:r>
-          </w:p>
-        </w:tc>
-        <w:tc>
-          <w:tcPr>
-            <w:tcW w:w="1482" w:type="dxa"/>
-          </w:tcPr>
-          <w:p>
-            <w:r>
-              <w:t>NEIN</w:t>
-            </w:r>
-          </w:p>
-        </w:tc>
-      </w:tr>
-      <w:tr>
-        <w:tc>
-          <w:tcPr>
-            <w:tcW w:w="2905" w:type="dxa"/>
-          </w:tcPr>
-          <w:p>
-            <w:r>
-              <w:t>FA20 Autordaten übernehmen</w:t>
-            </w:r>
-          </w:p>
-        </w:tc>
-        <w:tc>
-          <w:tcPr>
-            <w:tcW w:w="3419" w:type="dxa"/>
-          </w:tcPr>
-          <w:p>
-            <w:r>
-              <w:t>Beim Anlegen eines zweiten Artikels werden die Felder „Autor“ und „Email“ bereits mit den Benutzerdaten ausgefüllt angezeigt.</w:t>
-            </w:r>
-          </w:p>
-        </w:tc>
-        <w:tc>
-          <w:tcPr>
-            <w:tcW w:w="1482" w:type="dxa"/>
-          </w:tcPr>
-          <w:p>
-            <w:r>
-              <w:t>NEIN</w:t>
-            </w:r>
-          </w:p>
-        </w:tc>
-      </w:tr>
-      <w:tr>
-        <w:tc>
-          <w:tcPr>
-            <w:tcW w:w="2905" w:type="dxa"/>
-          </w:tcPr>
-          <w:p>
-            <w:r>
-              <w:t>FA21 Phonetische Suche</w:t>
-            </w:r>
-          </w:p>
-        </w:tc>
-        <w:tc>
-          <w:tcPr>
-            <w:tcW w:w="3419" w:type="dxa"/>
-          </w:tcPr>
-          <w:p>
-            <w:r>
-              <w:t>Das System liefert auch für ähnlich klingende Wörter Suchbegriffe. Zum Beispiel werden die gleichen Suchergebnisse zum Thema „Datenbank“ angezeigt, auch wenn man „</w:t>
-            </w:r>
-            <w:proofErr w:type="spellStart"/>
-            <w:r>
-              <w:t>Dtaenbank</w:t>
-            </w:r>
-            <w:proofErr w:type="spellEnd"/>
-            <w:r>
-              <w:t>“ schreibt.</w:t>
-            </w:r>
-          </w:p>
-        </w:tc>
-        <w:tc>
-          <w:tcPr>
-            <w:tcW w:w="1482" w:type="dxa"/>
-          </w:tcPr>
-          <w:p>
-            <w:r>
-              <w:t>NEIN</w:t>
-            </w:r>
-          </w:p>
-        </w:tc>
-      </w:tr>
-      <w:tr>
-        <w:tc>
-          <w:tcPr>
-            <w:tcW w:w="2905" w:type="dxa"/>
-          </w:tcPr>
-          <w:p>
-            <w:r>
-              <w:t>NFA01 Performanz Suche</w:t>
-            </w:r>
-          </w:p>
-        </w:tc>
-        <w:tc>
-          <w:tcPr>
-            <w:tcW w:w="3419" w:type="dxa"/>
-          </w:tcPr>
-          <w:p>
-            <w:r>
-              <w:t>Das System stellt innerhalb von 2 Sekunden</w:t>
-            </w:r>
-            <w:r>
-              <w:t xml:space="preserve"> (Serverseitige Suchzeit)</w:t>
-            </w:r>
-            <w:r>
-              <w:t xml:space="preserve"> die Suchergebnisse für eine Suchanfrage zur Verfügung.</w:t>
-            </w:r>
-            <w:r>
-              <w:t xml:space="preserve"> </w:t>
-            </w:r>
-          </w:p>
-        </w:tc>
-        <w:tc>
-          <w:tcPr>
-            <w:tcW w:w="1482" w:type="dxa"/>
-          </w:tcPr>
-          <w:p>
-            <w:r>
-              <w:t>JA</w:t>
-            </w:r>
-          </w:p>
-        </w:tc>
-      </w:tr>
-      <w:tr>
-        <w:tc>
-          <w:tcPr>
-            <w:tcW w:w="2905" w:type="dxa"/>
-          </w:tcPr>
-          <w:p>
-            <w:r>
-              <w:t xml:space="preserve">NFA02 Performanz </w:t>
-            </w:r>
-            <w:proofErr w:type="spellStart"/>
-            <w:r>
-              <w:t>Reindizieren</w:t>
-            </w:r>
-            <w:proofErr w:type="spellEnd"/>
-          </w:p>
-        </w:tc>
-        <w:tc>
-          <w:tcPr>
-            <w:tcW w:w="3419" w:type="dxa"/>
-          </w:tcPr>
-          <w:p>
-            <w:r>
-              <w:t xml:space="preserve">Siehe Benchmarks zur </w:t>
-            </w:r>
-            <w:proofErr w:type="spellStart"/>
-            <w:r>
-              <w:t>Suchengine</w:t>
-            </w:r>
-            <w:proofErr w:type="spellEnd"/>
-            <w:r>
-              <w:t xml:space="preserve"> aus dem Architekturdokument.</w:t>
+          </w:p>
+        </w:tc>
+        <w:tc>
+          <w:tcPr>
+            <w:tcW w:w="1482" w:type="dxa"/>
+          </w:tcPr>
+          <w:p>
+            <w:r>
+              <w:t>JA</w:t>
+            </w:r>
+          </w:p>
+        </w:tc>
+      </w:tr>
+      <w:tr>
+        <w:tc>
+          <w:tcPr>
+            <w:tcW w:w="2905" w:type="dxa"/>
+          </w:tcPr>
+          <w:p>
+            <w:r>
+              <w:t>NFA02 Performanz Reindizieren</w:t>
+            </w:r>
+          </w:p>
+        </w:tc>
+        <w:tc>
+          <w:tcPr>
+            <w:tcW w:w="3419" w:type="dxa"/>
+          </w:tcPr>
+          <w:p>
+            <w:r>
+              <w:t>Siehe Benchmarks zur Suchengine aus dem Architekturdokument.</w:t>
             </w:r>
           </w:p>
         </w:tc>
@@ -1048,96 +881,62 @@
           </w:tcPr>
           <w:p>
             <w:r>
-              <w:t xml:space="preserve">Die Liste der Suchergebnisse enthält nur Treffer, welche dem Suchbegriff, oder zumindest Teile diesem, </w:t>
-            </w:r>
-            <w:proofErr w:type="spellStart"/>
-            <w:r>
-              <w:t>matchen</w:t>
-            </w:r>
-            <w:proofErr w:type="spellEnd"/>
-            <w:r>
-              <w:t>.</w:t>
-            </w:r>
-          </w:p>
-        </w:tc>
-        <w:tc>
-          <w:tcPr>
-            <w:tcW w:w="1482" w:type="dxa"/>
-          </w:tcPr>
-          <w:p>
-            <w:r>
-              <w:t>JA</w:t>
-            </w:r>
-          </w:p>
-        </w:tc>
-      </w:tr>
-      <w:tr>
-        <w:tc>
-          <w:tcPr>
-            <w:tcW w:w="2905" w:type="dxa"/>
-          </w:tcPr>
-          <w:p>
-            <w:r>
-              <w:t xml:space="preserve">NFA04 </w:t>
-            </w:r>
-            <w:proofErr w:type="spellStart"/>
-            <w:r>
-              <w:t>Bedienbarkeit</w:t>
-            </w:r>
-            <w:proofErr w:type="spellEnd"/>
-            <w:r>
-              <w:t xml:space="preserve"> </w:t>
-            </w:r>
+              <w:t>Die Liste der Suchergebnisse enthält nur Treffer, welche dem Suchbegriff, oder zumindest Teile diesem, matchen.</w:t>
+            </w:r>
+          </w:p>
+        </w:tc>
+        <w:tc>
+          <w:tcPr>
+            <w:tcW w:w="1482" w:type="dxa"/>
+          </w:tcPr>
+          <w:p>
+            <w:r>
+              <w:t>JA</w:t>
+            </w:r>
+          </w:p>
+        </w:tc>
+      </w:tr>
+      <w:tr>
+        <w:tc>
+          <w:tcPr>
+            <w:tcW w:w="2905" w:type="dxa"/>
+          </w:tcPr>
+          <w:p>
             <w:r>
               <w:lastRenderedPageBreak/>
-              <w:t>Einarbeitungszeit</w:t>
-            </w:r>
-          </w:p>
-        </w:tc>
-        <w:tc>
-          <w:tcPr>
-            <w:tcW w:w="3419" w:type="dxa"/>
-          </w:tcPr>
-          <w:p>
-            <w:r>
-              <w:lastRenderedPageBreak/>
-              <w:t xml:space="preserve">Das System muss nach einer </w:t>
-            </w:r>
-            <w:r>
-              <w:lastRenderedPageBreak/>
-              <w:t>Einarbeitungszeit von 15 Minuten bedienbar sein.</w:t>
-            </w:r>
-          </w:p>
-        </w:tc>
-        <w:tc>
-          <w:tcPr>
-            <w:tcW w:w="1482" w:type="dxa"/>
-          </w:tcPr>
-          <w:p>
-            <w:r>
-              <w:lastRenderedPageBreak/>
-              <w:t>JA</w:t>
-            </w:r>
-          </w:p>
-        </w:tc>
-      </w:tr>
-      <w:tr>
-        <w:tc>
-          <w:tcPr>
-            <w:tcW w:w="2905" w:type="dxa"/>
-          </w:tcPr>
-          <w:p>
-            <w:r>
-              <w:lastRenderedPageBreak/>
-              <w:t xml:space="preserve">NFA05 </w:t>
-            </w:r>
-            <w:proofErr w:type="spellStart"/>
-            <w:r>
-              <w:t>Bedienbarkeit</w:t>
-            </w:r>
-            <w:proofErr w:type="spellEnd"/>
-            <w:r>
-              <w:t xml:space="preserve"> Schnelle Artikelverfassung</w:t>
+              <w:t>NFA04 Bedienbarkeit Einarbeitungszeit</w:t>
+            </w:r>
+          </w:p>
+        </w:tc>
+        <w:tc>
+          <w:tcPr>
+            <w:tcW w:w="3419" w:type="dxa"/>
+          </w:tcPr>
+          <w:p>
+            <w:r>
+              <w:t>Das System muss nach einer Einarbeitungszeit von 15 Minuten bedienbar sein.</w:t>
+            </w:r>
+          </w:p>
+        </w:tc>
+        <w:tc>
+          <w:tcPr>
+            <w:tcW w:w="1482" w:type="dxa"/>
+          </w:tcPr>
+          <w:p>
+            <w:r>
+              <w:t>JA</w:t>
+            </w:r>
+          </w:p>
+        </w:tc>
+      </w:tr>
+      <w:tr>
+        <w:tc>
+          <w:tcPr>
+            <w:tcW w:w="2905" w:type="dxa"/>
+          </w:tcPr>
+          <w:p>
+            <w:r>
+              <w:t>NFA05 Bedienbarkeit Schnelle Artikelverfassung</w:t>
             </w:r>
           </w:p>
         </w:tc>
@@ -1194,66 +993,42 @@
               <w:t>46.0.1</w:t>
             </w:r>
             <w:r>
-              <w:t xml:space="preserve"> von </w:t>
-            </w:r>
-            <w:proofErr w:type="spellStart"/>
-            <w:r>
-              <w:t>Firef</w:t>
-            </w:r>
-            <w:r>
-              <w:t>ox</w:t>
-            </w:r>
-            <w:proofErr w:type="spellEnd"/>
-            <w:r>
-              <w:t xml:space="preserve"> fehlerfrei angezeigt werden.</w:t>
-            </w:r>
-          </w:p>
-        </w:tc>
-        <w:tc>
-          <w:tcPr>
-            <w:tcW w:w="1482" w:type="dxa"/>
-          </w:tcPr>
-          <w:p>
-            <w:r>
-              <w:t>JA</w:t>
-            </w:r>
-          </w:p>
-        </w:tc>
-      </w:tr>
-      <w:tr>
-        <w:tc>
-          <w:tcPr>
-            <w:tcW w:w="2905" w:type="dxa"/>
-          </w:tcPr>
-          <w:p>
-            <w:r>
-              <w:t xml:space="preserve">NFA07 Portierbarkeit </w:t>
-            </w:r>
-            <w:proofErr w:type="spellStart"/>
-            <w:r>
-              <w:t>iPhone</w:t>
-            </w:r>
-            <w:proofErr w:type="spellEnd"/>
-            <w:r>
-              <w:t>-Unterstützung</w:t>
-            </w:r>
-          </w:p>
-        </w:tc>
-        <w:tc>
-          <w:tcPr>
-            <w:tcW w:w="3419" w:type="dxa"/>
-          </w:tcPr>
-          <w:p>
-            <w:r>
-              <w:t>Das System ist auch auf einem Mobilen Endgerät (</w:t>
-            </w:r>
-            <w:proofErr w:type="spellStart"/>
-            <w:r>
-              <w:t>Iphone</w:t>
-            </w:r>
-            <w:proofErr w:type="spellEnd"/>
-            <w:r>
-              <w:t xml:space="preserve"> 5</w:t>
+              <w:t xml:space="preserve"> von Firef</w:t>
+            </w:r>
+            <w:r>
+              <w:t>ox fehlerfrei angezeigt werden.</w:t>
+            </w:r>
+          </w:p>
+        </w:tc>
+        <w:tc>
+          <w:tcPr>
+            <w:tcW w:w="1482" w:type="dxa"/>
+          </w:tcPr>
+          <w:p>
+            <w:r>
+              <w:t>JA</w:t>
+            </w:r>
+          </w:p>
+        </w:tc>
+      </w:tr>
+      <w:tr>
+        <w:tc>
+          <w:tcPr>
+            <w:tcW w:w="2905" w:type="dxa"/>
+          </w:tcPr>
+          <w:p>
+            <w:r>
+              <w:t>NFA07 Portierbarkeit iPhone-Unterstützung</w:t>
+            </w:r>
+          </w:p>
+        </w:tc>
+        <w:tc>
+          <w:tcPr>
+            <w:tcW w:w="3419" w:type="dxa"/>
+          </w:tcPr>
+          <w:p>
+            <w:r>
+              <w:t>Das System ist auch auf einem Mobilen Endgerät (Iphone 5</w:t>
             </w:r>
             <w:r>
               <w:t xml:space="preserve"> und 6</w:t>
@@ -1300,15 +1075,7 @@
           </w:tcPr>
           <w:p>
             <w:r>
-              <w:t xml:space="preserve">Das System hält die </w:t>
-            </w:r>
-            <w:proofErr w:type="spellStart"/>
-            <w:r>
-              <w:t>Performanzkriterien</w:t>
-            </w:r>
-            <w:proofErr w:type="spellEnd"/>
-            <w:r>
-              <w:t xml:space="preserve"> auch ein, wenn bis zu 200 lesende und 25 schreibende Zugriffe parallel getätigt werden.</w:t>
+              <w:t>Das System hält die Performanzkriterien auch ein, wenn bis zu 200 lesende und 25 schreibende Zugriffe parallel getätigt werden.</w:t>
             </w:r>
           </w:p>
         </w:tc>
@@ -1352,63 +1119,39 @@
               <w:t xml:space="preserve"> </w:t>
             </w:r>
             <w:r>
-              <w:t xml:space="preserve">Dabei treten auch bei 1000 gespeicherten Dokumenten keine </w:t>
-            </w:r>
-            <w:proofErr w:type="spellStart"/>
-            <w:r>
-              <w:t>Performanzeinbrüche</w:t>
-            </w:r>
-            <w:proofErr w:type="spellEnd"/>
-            <w:r>
-              <w:t xml:space="preserve"> auf.</w:t>
-            </w:r>
-          </w:p>
-        </w:tc>
-        <w:tc>
-          <w:tcPr>
-            <w:tcW w:w="1482" w:type="dxa"/>
-          </w:tcPr>
-          <w:p>
-            <w:r>
-              <w:t>JA</w:t>
-            </w:r>
-          </w:p>
-        </w:tc>
-      </w:tr>
-      <w:tr>
-        <w:tc>
-          <w:tcPr>
-            <w:tcW w:w="2905" w:type="dxa"/>
-          </w:tcPr>
-          <w:p>
-            <w:r>
-              <w:t xml:space="preserve">NFA10 </w:t>
-            </w:r>
-            <w:proofErr w:type="spellStart"/>
-            <w:r>
-              <w:t>Testbarkeit</w:t>
-            </w:r>
-            <w:proofErr w:type="spellEnd"/>
-            <w:r>
-              <w:t xml:space="preserve"> Codeabdeckung</w:t>
-            </w:r>
-          </w:p>
-        </w:tc>
-        <w:tc>
-          <w:tcPr>
-            <w:tcW w:w="3419" w:type="dxa"/>
-          </w:tcPr>
-          <w:p>
-            <w:r>
-              <w:t xml:space="preserve">Der geschriebene Code des Systems selbst (keine </w:t>
-            </w:r>
-            <w:proofErr w:type="spellStart"/>
-            <w:r>
-              <w:t>bibliotheken</w:t>
-            </w:r>
-            <w:proofErr w:type="spellEnd"/>
-            <w:r>
-              <w:t xml:space="preserve"> oder generierter Code) muss eine Codeabdeckung</w:t>
+              <w:t>Dabei treten auch bei 1000 gespeicherten Dokumenten keine Performanzeinbrüche auf.</w:t>
+            </w:r>
+          </w:p>
+        </w:tc>
+        <w:tc>
+          <w:tcPr>
+            <w:tcW w:w="1482" w:type="dxa"/>
+          </w:tcPr>
+          <w:p>
+            <w:r>
+              <w:t>JA</w:t>
+            </w:r>
+          </w:p>
+        </w:tc>
+      </w:tr>
+      <w:tr>
+        <w:tc>
+          <w:tcPr>
+            <w:tcW w:w="2905" w:type="dxa"/>
+          </w:tcPr>
+          <w:p>
+            <w:r>
+              <w:t>NFA10 Testbarkeit Codeabdeckung</w:t>
+            </w:r>
+          </w:p>
+        </w:tc>
+        <w:tc>
+          <w:tcPr>
+            <w:tcW w:w="3419" w:type="dxa"/>
+          </w:tcPr>
+          <w:p>
+            <w:r>
+              <w:t>Der geschriebene Code des Systems selbst (keine bibliotheken oder generierter Code) muss eine Codeabdeckung</w:t>
             </w:r>
             <w:r>
               <w:t xml:space="preserve"> im Backend</w:t>
@@ -1450,35 +1193,17 @@
           </w:tcPr>
           <w:p>
             <w:r>
-              <w:t xml:space="preserve">NFA11 Änderbarkeit </w:t>
-            </w:r>
-            <w:proofErr w:type="spellStart"/>
-            <w:r>
-              <w:t>Suchengine</w:t>
-            </w:r>
-            <w:proofErr w:type="spellEnd"/>
-          </w:p>
-        </w:tc>
-        <w:tc>
-          <w:tcPr>
-            <w:tcW w:w="3419" w:type="dxa"/>
-          </w:tcPr>
-          <w:p>
-            <w:proofErr w:type="gramStart"/>
-            <w:r>
-              <w:t>Das Ein</w:t>
-            </w:r>
-            <w:proofErr w:type="gramEnd"/>
-            <w:r>
-              <w:t xml:space="preserve"> Backend-Modul kapselt die </w:t>
-            </w:r>
-            <w:proofErr w:type="spellStart"/>
-            <w:r>
-              <w:t>Suchengine</w:t>
-            </w:r>
-            <w:proofErr w:type="spellEnd"/>
-            <w:r>
-              <w:t xml:space="preserve"> komplett vom restlichen System ab</w:t>
+              <w:t>NFA11 Änderbarkeit Suchengine</w:t>
+            </w:r>
+          </w:p>
+        </w:tc>
+        <w:tc>
+          <w:tcPr>
+            <w:tcW w:w="3419" w:type="dxa"/>
+          </w:tcPr>
+          <w:p>
+            <w:r>
+              <w:t>Das Ein Backend-Modul kapselt die Suchengine komplett vom restlichen System ab</w:t>
             </w:r>
             <w:r>
               <w:t>. Diese müssen sowohl im Architekturdokument, als auch im Code geprüft werden. (</w:t>
@@ -1519,15 +1244,7 @@
           </w:tcPr>
           <w:p>
             <w:r>
-              <w:t xml:space="preserve">Eine Beschreibung der Architektur in Form eines Dokumentes wird der Firma ausgehändigt. Dieses kommuniziert alle Entscheidungen und Schnittstellenbeschreibungen, um eine einfache Erweiterbarkeit zu gewährleisten. Darüber hinaus wird auch der dokumentierte </w:t>
-            </w:r>
-            <w:proofErr w:type="spellStart"/>
-            <w:r>
-              <w:t>Sourcecode</w:t>
-            </w:r>
-            <w:proofErr w:type="spellEnd"/>
-            <w:r>
-              <w:t xml:space="preserve"> ausgehändigt.</w:t>
+              <w:t>Eine Beschreibung der Architektur in Form eines Dokumentes wird der Firma ausgehändigt. Dieses kommuniziert alle Entscheidungen und Schnittstellenbeschreibungen, um eine einfache Erweiterbarkeit zu gewährleisten. Darüber hinaus wird auch der dokumentierte Sourcecode ausgehändigt.</w:t>
             </w:r>
           </w:p>
         </w:tc>

</xml_diff>

<commit_message>
added new fit criteria for the manually reindexing
</commit_message>
<xml_diff>
--- a/docs/documentation/REQ/FitKriterien.docx
+++ b/docs/documentation/REQ/FitKriterien.docx
@@ -798,6 +798,38 @@
           </w:tcPr>
           <w:p>
             <w:r>
+              <w:t>FA22 Reindizierung anstoßen</w:t>
+            </w:r>
+          </w:p>
+        </w:tc>
+        <w:tc>
+          <w:tcPr>
+            <w:tcW w:w="3419" w:type="dxa"/>
+          </w:tcPr>
+          <w:p>
+            <w:r>
+              <w:t>Über die Anbindung des Webinterfaces der Suchengine kann der Admin eine Reindizierung manuell anstoßen. Anschließend führt das System die Reindizierung durch.</w:t>
+            </w:r>
+          </w:p>
+        </w:tc>
+        <w:tc>
+          <w:tcPr>
+            <w:tcW w:w="1482" w:type="dxa"/>
+          </w:tcPr>
+          <w:p>
+            <w:r>
+              <w:t>JA</w:t>
+            </w:r>
+          </w:p>
+        </w:tc>
+      </w:tr>
+      <w:tr>
+        <w:tc>
+          <w:tcPr>
+            <w:tcW w:w="2905" w:type="dxa"/>
+          </w:tcPr>
+          <w:p>
+            <w:r>
               <w:t>NFA01 Performanz Suche</w:t>
             </w:r>
           </w:p>
@@ -839,6 +871,7 @@
           </w:tcPr>
           <w:p>
             <w:r>
+              <w:lastRenderedPageBreak/>
               <w:t>NFA02 Performanz Reindizieren</w:t>
             </w:r>
           </w:p>
@@ -903,7 +936,6 @@
           </w:tcPr>
           <w:p>
             <w:r>
-              <w:lastRenderedPageBreak/>
               <w:t>NFA04 Bedienbarkeit Einarbeitungszeit</w:t>
             </w:r>
           </w:p>

</xml_diff>